<commit_message>
Updated the article with a link to the github site at the bottom.  Corrected a few spelling/grammer errors.
</commit_message>
<xml_diff>
--- a/Tips.DependencyInjectionOfInternals/docs/DeveloperTips.DependencyInjectionOfInternals.docx
+++ b/Tips.DependencyInjectionOfInternals/docs/DeveloperTips.DependencyInjectionOfInternals.docx
@@ -2817,7 +2817,10 @@
       </w:r>
       <w:proofErr w:type="spellStart"/>
       <w:r>
-        <w:t>ServiceCollection</w:t>
+        <w:t>Service</w:t>
+      </w:r>
+      <w:r>
+        <w:t>Provider</w:t>
       </w:r>
       <w:proofErr w:type="spellEnd"/>
       <w:r>
@@ -4169,13 +4172,7 @@
         <w:t xml:space="preserve"> is injected</w:t>
       </w:r>
       <w:r>
-        <w:t xml:space="preserve">.  Typically, this class would have to be public following the </w:t>
-      </w:r>
-      <w:r>
-        <w:t>PMDI</w:t>
-      </w:r>
-      <w:r>
-        <w:t xml:space="preserve"> technique as mentioned earlier.  </w:t>
+        <w:t xml:space="preserve">.  Typically, this class would have to be public following the PMDI technique as mentioned earlier.  </w:t>
       </w:r>
       <w:r>
         <w:t>Without the capability of injecting internals the class library would have to be all PMDI violating the principles of a complete DI solution where every class has a single constructor.</w:t>
@@ -5413,6 +5410,9 @@
       <w:r>
         <w:t>.</w:t>
       </w:r>
+      <w:r>
+        <w:t xml:space="preserve">  If there were POCOs that were only used within the class library, they would be internal.</w:t>
+      </w:r>
     </w:p>
     <w:p>
       <w:pPr>
@@ -5821,6 +5821,7 @@
           <w:sz w:val="19"/>
           <w:szCs w:val="19"/>
         </w:rPr>
+        <w:lastRenderedPageBreak/>
         <w:t xml:space="preserve">    {</w:t>
       </w:r>
     </w:p>
@@ -5844,434 +5845,1913 @@
           <w:sz w:val="19"/>
           <w:szCs w:val="19"/>
         </w:rPr>
+        <w:t xml:space="preserve">        </w:t>
+      </w:r>
+      <w:proofErr w:type="gramStart"/>
+      <w:r>
+        <w:rPr>
+          <w:rFonts w:ascii="Consolas" w:hAnsi="Consolas" w:cs="Consolas"/>
+          <w:color w:val="0000FF"/>
+          <w:sz w:val="19"/>
+          <w:szCs w:val="19"/>
+        </w:rPr>
+        <w:t>public</w:t>
+      </w:r>
+      <w:proofErr w:type="gramEnd"/>
+      <w:r>
+        <w:rPr>
+          <w:rFonts w:ascii="Consolas" w:hAnsi="Consolas" w:cs="Consolas"/>
+          <w:color w:val="000000"/>
+          <w:sz w:val="19"/>
+          <w:szCs w:val="19"/>
+        </w:rPr>
+        <w:t xml:space="preserve"> </w:t>
+      </w:r>
+      <w:proofErr w:type="spellStart"/>
+      <w:r>
+        <w:rPr>
+          <w:rFonts w:ascii="Consolas" w:hAnsi="Consolas" w:cs="Consolas"/>
+          <w:color w:val="000000"/>
+          <w:sz w:val="19"/>
+          <w:szCs w:val="19"/>
+        </w:rPr>
+        <w:t>CommandType</w:t>
+      </w:r>
+      <w:proofErr w:type="spellEnd"/>
+      <w:r>
+        <w:rPr>
+          <w:rFonts w:ascii="Consolas" w:hAnsi="Consolas" w:cs="Consolas"/>
+          <w:color w:val="000000"/>
+          <w:sz w:val="19"/>
+          <w:szCs w:val="19"/>
+        </w:rPr>
+        <w:t xml:space="preserve"> </w:t>
+      </w:r>
+      <w:proofErr w:type="spellStart"/>
+      <w:r>
+        <w:rPr>
+          <w:rFonts w:ascii="Consolas" w:hAnsi="Consolas" w:cs="Consolas"/>
+          <w:color w:val="000000"/>
+          <w:sz w:val="19"/>
+          <w:szCs w:val="19"/>
+        </w:rPr>
+        <w:t>CommandType</w:t>
+      </w:r>
+      <w:proofErr w:type="spellEnd"/>
+      <w:r>
+        <w:rPr>
+          <w:rFonts w:ascii="Consolas" w:hAnsi="Consolas" w:cs="Consolas"/>
+          <w:color w:val="000000"/>
+          <w:sz w:val="19"/>
+          <w:szCs w:val="19"/>
+        </w:rPr>
+        <w:t xml:space="preserve"> { </w:t>
+      </w:r>
+      <w:r>
+        <w:rPr>
+          <w:rFonts w:ascii="Consolas" w:hAnsi="Consolas" w:cs="Consolas"/>
+          <w:color w:val="0000FF"/>
+          <w:sz w:val="19"/>
+          <w:szCs w:val="19"/>
+        </w:rPr>
+        <w:t>get</w:t>
+      </w:r>
+      <w:r>
+        <w:rPr>
+          <w:rFonts w:ascii="Consolas" w:hAnsi="Consolas" w:cs="Consolas"/>
+          <w:color w:val="000000"/>
+          <w:sz w:val="19"/>
+          <w:szCs w:val="19"/>
+        </w:rPr>
+        <w:t xml:space="preserve">; </w:t>
+      </w:r>
+      <w:r>
+        <w:rPr>
+          <w:rFonts w:ascii="Consolas" w:hAnsi="Consolas" w:cs="Consolas"/>
+          <w:color w:val="0000FF"/>
+          <w:sz w:val="19"/>
+          <w:szCs w:val="19"/>
+        </w:rPr>
+        <w:t>set</w:t>
+      </w:r>
+      <w:r>
+        <w:rPr>
+          <w:rFonts w:ascii="Consolas" w:hAnsi="Consolas" w:cs="Consolas"/>
+          <w:color w:val="000000"/>
+          <w:sz w:val="19"/>
+          <w:szCs w:val="19"/>
+        </w:rPr>
+        <w:t>; }</w:t>
+      </w:r>
+    </w:p>
+    <w:p>
+      <w:pPr>
+        <w:autoSpaceDE w:val="0"/>
+        <w:autoSpaceDN w:val="0"/>
+        <w:adjustRightInd w:val="0"/>
+        <w:spacing w:after="0" w:line="240" w:lineRule="auto"/>
+        <w:rPr>
+          <w:rFonts w:ascii="Consolas" w:hAnsi="Consolas" w:cs="Consolas"/>
+          <w:color w:val="000000"/>
+          <w:sz w:val="19"/>
+          <w:szCs w:val="19"/>
+        </w:rPr>
+      </w:pPr>
+      <w:r>
+        <w:rPr>
+          <w:rFonts w:ascii="Consolas" w:hAnsi="Consolas" w:cs="Consolas"/>
+          <w:color w:val="000000"/>
+          <w:sz w:val="19"/>
+          <w:szCs w:val="19"/>
+        </w:rPr>
+        <w:t xml:space="preserve">    }</w:t>
+      </w:r>
+    </w:p>
+    <w:p>
+      <w:pPr>
+        <w:pStyle w:val="Heading1"/>
+      </w:pPr>
+      <w:proofErr w:type="spellStart"/>
+      <w:r>
+        <w:t>ProcessResponse</w:t>
+      </w:r>
+      <w:proofErr w:type="spellEnd"/>
+    </w:p>
+    <w:p>
+      <w:pPr>
+        <w:autoSpaceDE w:val="0"/>
+        <w:autoSpaceDN w:val="0"/>
+        <w:adjustRightInd w:val="0"/>
+        <w:spacing w:after="0" w:line="240" w:lineRule="auto"/>
+        <w:rPr>
+          <w:rFonts w:ascii="Consolas" w:hAnsi="Consolas" w:cs="Consolas"/>
+          <w:color w:val="000000"/>
+          <w:sz w:val="19"/>
+          <w:szCs w:val="19"/>
+        </w:rPr>
+      </w:pPr>
+      <w:r>
+        <w:rPr>
+          <w:rFonts w:ascii="Consolas" w:hAnsi="Consolas" w:cs="Consolas"/>
+          <w:color w:val="000000"/>
+          <w:sz w:val="19"/>
+          <w:szCs w:val="19"/>
+        </w:rPr>
+        <w:t xml:space="preserve">    </w:t>
+      </w:r>
+      <w:proofErr w:type="gramStart"/>
+      <w:r>
+        <w:rPr>
+          <w:rFonts w:ascii="Consolas" w:hAnsi="Consolas" w:cs="Consolas"/>
+          <w:color w:val="0000FF"/>
+          <w:sz w:val="19"/>
+          <w:szCs w:val="19"/>
+        </w:rPr>
+        <w:t>public</w:t>
+      </w:r>
+      <w:proofErr w:type="gramEnd"/>
+      <w:r>
+        <w:rPr>
+          <w:rFonts w:ascii="Consolas" w:hAnsi="Consolas" w:cs="Consolas"/>
+          <w:color w:val="000000"/>
+          <w:sz w:val="19"/>
+          <w:szCs w:val="19"/>
+        </w:rPr>
+        <w:t xml:space="preserve"> </w:t>
+      </w:r>
+      <w:r>
+        <w:rPr>
+          <w:rFonts w:ascii="Consolas" w:hAnsi="Consolas" w:cs="Consolas"/>
+          <w:color w:val="0000FF"/>
+          <w:sz w:val="19"/>
+          <w:szCs w:val="19"/>
+        </w:rPr>
+        <w:t>class</w:t>
+      </w:r>
+      <w:r>
+        <w:rPr>
+          <w:rFonts w:ascii="Consolas" w:hAnsi="Consolas" w:cs="Consolas"/>
+          <w:color w:val="000000"/>
+          <w:sz w:val="19"/>
+          <w:szCs w:val="19"/>
+        </w:rPr>
+        <w:t xml:space="preserve"> </w:t>
+      </w:r>
+      <w:proofErr w:type="spellStart"/>
+      <w:r>
+        <w:rPr>
+          <w:rFonts w:ascii="Consolas" w:hAnsi="Consolas" w:cs="Consolas"/>
+          <w:color w:val="2B91AF"/>
+          <w:sz w:val="19"/>
+          <w:szCs w:val="19"/>
+        </w:rPr>
+        <w:t>ProcessResponse</w:t>
+      </w:r>
+      <w:proofErr w:type="spellEnd"/>
+    </w:p>
+    <w:p>
+      <w:pPr>
+        <w:autoSpaceDE w:val="0"/>
+        <w:autoSpaceDN w:val="0"/>
+        <w:adjustRightInd w:val="0"/>
+        <w:spacing w:after="0" w:line="240" w:lineRule="auto"/>
+        <w:rPr>
+          <w:rFonts w:ascii="Consolas" w:hAnsi="Consolas" w:cs="Consolas"/>
+          <w:color w:val="000000"/>
+          <w:sz w:val="19"/>
+          <w:szCs w:val="19"/>
+        </w:rPr>
+      </w:pPr>
+      <w:r>
+        <w:rPr>
+          <w:rFonts w:ascii="Consolas" w:hAnsi="Consolas" w:cs="Consolas"/>
+          <w:color w:val="000000"/>
+          <w:sz w:val="19"/>
+          <w:szCs w:val="19"/>
+        </w:rPr>
+        <w:t xml:space="preserve">    {</w:t>
+      </w:r>
+    </w:p>
+    <w:p>
+      <w:pPr>
+        <w:autoSpaceDE w:val="0"/>
+        <w:autoSpaceDN w:val="0"/>
+        <w:adjustRightInd w:val="0"/>
+        <w:spacing w:after="0" w:line="240" w:lineRule="auto"/>
+        <w:rPr>
+          <w:rFonts w:ascii="Consolas" w:hAnsi="Consolas" w:cs="Consolas"/>
+          <w:color w:val="000000"/>
+          <w:sz w:val="19"/>
+          <w:szCs w:val="19"/>
+        </w:rPr>
+      </w:pPr>
+      <w:r>
+        <w:rPr>
+          <w:rFonts w:ascii="Consolas" w:hAnsi="Consolas" w:cs="Consolas"/>
+          <w:color w:val="000000"/>
+          <w:sz w:val="19"/>
+          <w:szCs w:val="19"/>
+        </w:rPr>
+        <w:t xml:space="preserve">        </w:t>
+      </w:r>
+      <w:proofErr w:type="gramStart"/>
+      <w:r>
+        <w:rPr>
+          <w:rFonts w:ascii="Consolas" w:hAnsi="Consolas" w:cs="Consolas"/>
+          <w:color w:val="0000FF"/>
+          <w:sz w:val="19"/>
+          <w:szCs w:val="19"/>
+        </w:rPr>
+        <w:t>public</w:t>
+      </w:r>
+      <w:proofErr w:type="gramEnd"/>
+      <w:r>
+        <w:rPr>
+          <w:rFonts w:ascii="Consolas" w:hAnsi="Consolas" w:cs="Consolas"/>
+          <w:color w:val="000000"/>
+          <w:sz w:val="19"/>
+          <w:szCs w:val="19"/>
+        </w:rPr>
+        <w:t xml:space="preserve"> </w:t>
+      </w:r>
+      <w:proofErr w:type="spellStart"/>
+      <w:r>
+        <w:rPr>
+          <w:rFonts w:ascii="Consolas" w:hAnsi="Consolas" w:cs="Consolas"/>
+          <w:color w:val="000000"/>
+          <w:sz w:val="19"/>
+          <w:szCs w:val="19"/>
+        </w:rPr>
+        <w:t>ProcessResponse</w:t>
+      </w:r>
+      <w:proofErr w:type="spellEnd"/>
+      <w:r>
+        <w:rPr>
+          <w:rFonts w:ascii="Consolas" w:hAnsi="Consolas" w:cs="Consolas"/>
+          <w:color w:val="000000"/>
+          <w:sz w:val="19"/>
+          <w:szCs w:val="19"/>
+        </w:rPr>
+        <w:t>()</w:t>
+      </w:r>
+    </w:p>
+    <w:p>
+      <w:pPr>
+        <w:autoSpaceDE w:val="0"/>
+        <w:autoSpaceDN w:val="0"/>
+        <w:adjustRightInd w:val="0"/>
+        <w:spacing w:after="0" w:line="240" w:lineRule="auto"/>
+        <w:rPr>
+          <w:rFonts w:ascii="Consolas" w:hAnsi="Consolas" w:cs="Consolas"/>
+          <w:color w:val="000000"/>
+          <w:sz w:val="19"/>
+          <w:szCs w:val="19"/>
+        </w:rPr>
+      </w:pPr>
+      <w:r>
+        <w:rPr>
+          <w:rFonts w:ascii="Consolas" w:hAnsi="Consolas" w:cs="Consolas"/>
+          <w:color w:val="000000"/>
+          <w:sz w:val="19"/>
+          <w:szCs w:val="19"/>
+        </w:rPr>
+        <w:t xml:space="preserve">        {</w:t>
+      </w:r>
+    </w:p>
+    <w:p>
+      <w:pPr>
+        <w:autoSpaceDE w:val="0"/>
+        <w:autoSpaceDN w:val="0"/>
+        <w:adjustRightInd w:val="0"/>
+        <w:spacing w:after="0" w:line="240" w:lineRule="auto"/>
+        <w:rPr>
+          <w:rFonts w:ascii="Consolas" w:hAnsi="Consolas" w:cs="Consolas"/>
+          <w:color w:val="000000"/>
+          <w:sz w:val="19"/>
+          <w:szCs w:val="19"/>
+        </w:rPr>
+      </w:pPr>
+      <w:r>
+        <w:rPr>
+          <w:rFonts w:ascii="Consolas" w:hAnsi="Consolas" w:cs="Consolas"/>
+          <w:color w:val="000000"/>
+          <w:sz w:val="19"/>
+          <w:szCs w:val="19"/>
+        </w:rPr>
+        <w:t xml:space="preserve">            Messages = </w:t>
+      </w:r>
+      <w:r>
+        <w:rPr>
+          <w:rFonts w:ascii="Consolas" w:hAnsi="Consolas" w:cs="Consolas"/>
+          <w:color w:val="0000FF"/>
+          <w:sz w:val="19"/>
+          <w:szCs w:val="19"/>
+        </w:rPr>
+        <w:t>new</w:t>
+      </w:r>
+      <w:r>
+        <w:rPr>
+          <w:rFonts w:ascii="Consolas" w:hAnsi="Consolas" w:cs="Consolas"/>
+          <w:color w:val="000000"/>
+          <w:sz w:val="19"/>
+          <w:szCs w:val="19"/>
+        </w:rPr>
+        <w:t xml:space="preserve"> List&lt;</w:t>
+      </w:r>
+      <w:r>
+        <w:rPr>
+          <w:rFonts w:ascii="Consolas" w:hAnsi="Consolas" w:cs="Consolas"/>
+          <w:color w:val="0000FF"/>
+          <w:sz w:val="19"/>
+          <w:szCs w:val="19"/>
+        </w:rPr>
+        <w:t>string</w:t>
+      </w:r>
+      <w:proofErr w:type="gramStart"/>
+      <w:r>
+        <w:rPr>
+          <w:rFonts w:ascii="Consolas" w:hAnsi="Consolas" w:cs="Consolas"/>
+          <w:color w:val="000000"/>
+          <w:sz w:val="19"/>
+          <w:szCs w:val="19"/>
+        </w:rPr>
+        <w:t>&gt;(</w:t>
+      </w:r>
+      <w:proofErr w:type="gramEnd"/>
+      <w:r>
+        <w:rPr>
+          <w:rFonts w:ascii="Consolas" w:hAnsi="Consolas" w:cs="Consolas"/>
+          <w:color w:val="000000"/>
+          <w:sz w:val="19"/>
+          <w:szCs w:val="19"/>
+        </w:rPr>
+        <w:t>);</w:t>
+      </w:r>
+    </w:p>
+    <w:p>
+      <w:pPr>
+        <w:autoSpaceDE w:val="0"/>
+        <w:autoSpaceDN w:val="0"/>
+        <w:adjustRightInd w:val="0"/>
+        <w:spacing w:after="0" w:line="240" w:lineRule="auto"/>
+        <w:rPr>
+          <w:rFonts w:ascii="Consolas" w:hAnsi="Consolas" w:cs="Consolas"/>
+          <w:color w:val="000000"/>
+          <w:sz w:val="19"/>
+          <w:szCs w:val="19"/>
+        </w:rPr>
+      </w:pPr>
+      <w:r>
+        <w:rPr>
+          <w:rFonts w:ascii="Consolas" w:hAnsi="Consolas" w:cs="Consolas"/>
+          <w:color w:val="000000"/>
+          <w:sz w:val="19"/>
+          <w:szCs w:val="19"/>
+        </w:rPr>
+        <w:t xml:space="preserve">        }</w:t>
+      </w:r>
+    </w:p>
+    <w:p>
+      <w:pPr>
+        <w:autoSpaceDE w:val="0"/>
+        <w:autoSpaceDN w:val="0"/>
+        <w:adjustRightInd w:val="0"/>
+        <w:spacing w:after="0" w:line="240" w:lineRule="auto"/>
+        <w:rPr>
+          <w:rFonts w:ascii="Consolas" w:hAnsi="Consolas" w:cs="Consolas"/>
+          <w:color w:val="000000"/>
+          <w:sz w:val="19"/>
+          <w:szCs w:val="19"/>
+        </w:rPr>
+      </w:pPr>
+      <w:r>
+        <w:rPr>
+          <w:rFonts w:ascii="Consolas" w:hAnsi="Consolas" w:cs="Consolas"/>
+          <w:color w:val="000000"/>
+          <w:sz w:val="19"/>
+          <w:szCs w:val="19"/>
+        </w:rPr>
+        <w:t xml:space="preserve">        </w:t>
+      </w:r>
+      <w:r>
+        <w:rPr>
+          <w:rFonts w:ascii="Consolas" w:hAnsi="Consolas" w:cs="Consolas"/>
+          <w:color w:val="008000"/>
+          <w:sz w:val="19"/>
+          <w:szCs w:val="19"/>
+        </w:rPr>
+        <w:t>// Leave the setter public for deserialization.</w:t>
+      </w:r>
+    </w:p>
+    <w:p>
+      <w:pPr>
+        <w:autoSpaceDE w:val="0"/>
+        <w:autoSpaceDN w:val="0"/>
+        <w:adjustRightInd w:val="0"/>
+        <w:spacing w:after="0" w:line="240" w:lineRule="auto"/>
+        <w:rPr>
+          <w:rFonts w:ascii="Consolas" w:hAnsi="Consolas" w:cs="Consolas"/>
+          <w:color w:val="000000"/>
+          <w:sz w:val="19"/>
+          <w:szCs w:val="19"/>
+        </w:rPr>
+      </w:pPr>
+      <w:r>
+        <w:rPr>
+          <w:rFonts w:ascii="Consolas" w:hAnsi="Consolas" w:cs="Consolas"/>
+          <w:color w:val="000000"/>
+          <w:sz w:val="19"/>
+          <w:szCs w:val="19"/>
+        </w:rPr>
+        <w:t xml:space="preserve">        </w:t>
+      </w:r>
+      <w:proofErr w:type="gramStart"/>
+      <w:r>
+        <w:rPr>
+          <w:rFonts w:ascii="Consolas" w:hAnsi="Consolas" w:cs="Consolas"/>
+          <w:color w:val="0000FF"/>
+          <w:sz w:val="19"/>
+          <w:szCs w:val="19"/>
+        </w:rPr>
+        <w:t>public</w:t>
+      </w:r>
+      <w:proofErr w:type="gramEnd"/>
+      <w:r>
+        <w:rPr>
+          <w:rFonts w:ascii="Consolas" w:hAnsi="Consolas" w:cs="Consolas"/>
+          <w:color w:val="000000"/>
+          <w:sz w:val="19"/>
+          <w:szCs w:val="19"/>
+        </w:rPr>
+        <w:t xml:space="preserve"> List&lt;</w:t>
+      </w:r>
+      <w:r>
+        <w:rPr>
+          <w:rFonts w:ascii="Consolas" w:hAnsi="Consolas" w:cs="Consolas"/>
+          <w:color w:val="0000FF"/>
+          <w:sz w:val="19"/>
+          <w:szCs w:val="19"/>
+        </w:rPr>
+        <w:t>string</w:t>
+      </w:r>
+      <w:r>
+        <w:rPr>
+          <w:rFonts w:ascii="Consolas" w:hAnsi="Consolas" w:cs="Consolas"/>
+          <w:color w:val="000000"/>
+          <w:sz w:val="19"/>
+          <w:szCs w:val="19"/>
+        </w:rPr>
+        <w:t xml:space="preserve">&gt; Messages { </w:t>
+      </w:r>
+      <w:r>
+        <w:rPr>
+          <w:rFonts w:ascii="Consolas" w:hAnsi="Consolas" w:cs="Consolas"/>
+          <w:color w:val="0000FF"/>
+          <w:sz w:val="19"/>
+          <w:szCs w:val="19"/>
+        </w:rPr>
+        <w:t>get</w:t>
+      </w:r>
+      <w:r>
+        <w:rPr>
+          <w:rFonts w:ascii="Consolas" w:hAnsi="Consolas" w:cs="Consolas"/>
+          <w:color w:val="000000"/>
+          <w:sz w:val="19"/>
+          <w:szCs w:val="19"/>
+        </w:rPr>
+        <w:t xml:space="preserve">; </w:t>
+      </w:r>
+      <w:r>
+        <w:rPr>
+          <w:rFonts w:ascii="Consolas" w:hAnsi="Consolas" w:cs="Consolas"/>
+          <w:color w:val="0000FF"/>
+          <w:sz w:val="19"/>
+          <w:szCs w:val="19"/>
+        </w:rPr>
+        <w:t>set</w:t>
+      </w:r>
+      <w:r>
+        <w:rPr>
+          <w:rFonts w:ascii="Consolas" w:hAnsi="Consolas" w:cs="Consolas"/>
+          <w:color w:val="000000"/>
+          <w:sz w:val="19"/>
+          <w:szCs w:val="19"/>
+        </w:rPr>
+        <w:t>; }</w:t>
+      </w:r>
+    </w:p>
+    <w:p>
+      <w:pPr>
+        <w:autoSpaceDE w:val="0"/>
+        <w:autoSpaceDN w:val="0"/>
+        <w:adjustRightInd w:val="0"/>
+        <w:spacing w:after="0" w:line="240" w:lineRule="auto"/>
+        <w:rPr>
+          <w:rFonts w:ascii="Consolas" w:hAnsi="Consolas" w:cs="Consolas"/>
+          <w:color w:val="000000"/>
+          <w:sz w:val="19"/>
+          <w:szCs w:val="19"/>
+        </w:rPr>
+      </w:pPr>
+      <w:r>
+        <w:rPr>
+          <w:rFonts w:ascii="Consolas" w:hAnsi="Consolas" w:cs="Consolas"/>
+          <w:color w:val="000000"/>
+          <w:sz w:val="19"/>
+          <w:szCs w:val="19"/>
+        </w:rPr>
+        <w:t xml:space="preserve">    }</w:t>
+      </w:r>
+    </w:p>
+    <w:p/>
+    <w:p>
+      <w:r>
+        <w:t xml:space="preserve">As mentioned earlier, the class library has an external dependency on the </w:t>
+      </w:r>
+      <w:proofErr w:type="spellStart"/>
+      <w:r>
+        <w:t>appsettings.json</w:t>
+      </w:r>
+      <w:proofErr w:type="spellEnd"/>
+      <w:r>
+        <w:t xml:space="preserve"> represented under the </w:t>
+      </w:r>
+      <w:proofErr w:type="spellStart"/>
+      <w:r>
+        <w:t>BusinessConfiguration</w:t>
+      </w:r>
+      <w:proofErr w:type="spellEnd"/>
+      <w:r>
+        <w:t xml:space="preserve"> section by a </w:t>
+      </w:r>
+      <w:proofErr w:type="spellStart"/>
+      <w:r>
+        <w:t>ConnectionString</w:t>
+      </w:r>
+      <w:proofErr w:type="spellEnd"/>
+      <w:r>
+        <w:t xml:space="preserve"> and </w:t>
+      </w:r>
+      <w:proofErr w:type="spellStart"/>
+      <w:r>
+        <w:t>DocumentPath</w:t>
+      </w:r>
+      <w:proofErr w:type="spellEnd"/>
+      <w:r>
+        <w:t>.</w:t>
+      </w:r>
+    </w:p>
+    <w:p>
+      <w:pPr>
+        <w:pStyle w:val="Heading1"/>
+      </w:pPr>
+      <w:proofErr w:type="spellStart"/>
+      <w:r>
+        <w:t>BusinessConfiguration</w:t>
+      </w:r>
+      <w:proofErr w:type="spellEnd"/>
+    </w:p>
+    <w:p>
+      <w:pPr>
+        <w:autoSpaceDE w:val="0"/>
+        <w:autoSpaceDN w:val="0"/>
+        <w:adjustRightInd w:val="0"/>
+        <w:spacing w:after="0" w:line="240" w:lineRule="auto"/>
+        <w:rPr>
+          <w:rFonts w:ascii="Consolas" w:hAnsi="Consolas" w:cs="Consolas"/>
+          <w:color w:val="000000"/>
+          <w:sz w:val="19"/>
+          <w:szCs w:val="19"/>
+        </w:rPr>
+      </w:pPr>
+      <w:r>
+        <w:rPr>
+          <w:rFonts w:ascii="Consolas" w:hAnsi="Consolas" w:cs="Consolas"/>
+          <w:color w:val="000000"/>
+          <w:sz w:val="19"/>
+          <w:szCs w:val="19"/>
+        </w:rPr>
+        <w:t xml:space="preserve">    </w:t>
+      </w:r>
+      <w:proofErr w:type="gramStart"/>
+      <w:r>
+        <w:rPr>
+          <w:rFonts w:ascii="Consolas" w:hAnsi="Consolas" w:cs="Consolas"/>
+          <w:color w:val="0000FF"/>
+          <w:sz w:val="19"/>
+          <w:szCs w:val="19"/>
+        </w:rPr>
+        <w:t>public</w:t>
+      </w:r>
+      <w:proofErr w:type="gramEnd"/>
+      <w:r>
+        <w:rPr>
+          <w:rFonts w:ascii="Consolas" w:hAnsi="Consolas" w:cs="Consolas"/>
+          <w:color w:val="000000"/>
+          <w:sz w:val="19"/>
+          <w:szCs w:val="19"/>
+        </w:rPr>
+        <w:t xml:space="preserve"> </w:t>
+      </w:r>
+      <w:r>
+        <w:rPr>
+          <w:rFonts w:ascii="Consolas" w:hAnsi="Consolas" w:cs="Consolas"/>
+          <w:color w:val="0000FF"/>
+          <w:sz w:val="19"/>
+          <w:szCs w:val="19"/>
+        </w:rPr>
+        <w:t>class</w:t>
+      </w:r>
+      <w:r>
+        <w:rPr>
+          <w:rFonts w:ascii="Consolas" w:hAnsi="Consolas" w:cs="Consolas"/>
+          <w:color w:val="000000"/>
+          <w:sz w:val="19"/>
+          <w:szCs w:val="19"/>
+        </w:rPr>
+        <w:t xml:space="preserve"> </w:t>
+      </w:r>
+      <w:proofErr w:type="spellStart"/>
+      <w:r>
+        <w:rPr>
+          <w:rFonts w:ascii="Consolas" w:hAnsi="Consolas" w:cs="Consolas"/>
+          <w:color w:val="2B91AF"/>
+          <w:sz w:val="19"/>
+          <w:szCs w:val="19"/>
+        </w:rPr>
+        <w:t>BusinessConfiguration</w:t>
+      </w:r>
+      <w:proofErr w:type="spellEnd"/>
+    </w:p>
+    <w:p>
+      <w:pPr>
+        <w:autoSpaceDE w:val="0"/>
+        <w:autoSpaceDN w:val="0"/>
+        <w:adjustRightInd w:val="0"/>
+        <w:spacing w:after="0" w:line="240" w:lineRule="auto"/>
+        <w:rPr>
+          <w:rFonts w:ascii="Consolas" w:hAnsi="Consolas" w:cs="Consolas"/>
+          <w:color w:val="000000"/>
+          <w:sz w:val="19"/>
+          <w:szCs w:val="19"/>
+        </w:rPr>
+      </w:pPr>
+      <w:r>
+        <w:rPr>
+          <w:rFonts w:ascii="Consolas" w:hAnsi="Consolas" w:cs="Consolas"/>
+          <w:color w:val="000000"/>
+          <w:sz w:val="19"/>
+          <w:szCs w:val="19"/>
+        </w:rPr>
+        <w:t xml:space="preserve">    {</w:t>
+      </w:r>
+    </w:p>
+    <w:p>
+      <w:pPr>
+        <w:autoSpaceDE w:val="0"/>
+        <w:autoSpaceDN w:val="0"/>
+        <w:adjustRightInd w:val="0"/>
+        <w:spacing w:after="0" w:line="240" w:lineRule="auto"/>
+        <w:rPr>
+          <w:rFonts w:ascii="Consolas" w:hAnsi="Consolas" w:cs="Consolas"/>
+          <w:color w:val="000000"/>
+          <w:sz w:val="19"/>
+          <w:szCs w:val="19"/>
+        </w:rPr>
+      </w:pPr>
+      <w:r>
+        <w:rPr>
+          <w:rFonts w:ascii="Consolas" w:hAnsi="Consolas" w:cs="Consolas"/>
+          <w:color w:val="000000"/>
+          <w:sz w:val="19"/>
+          <w:szCs w:val="19"/>
+        </w:rPr>
+        <w:t xml:space="preserve">        </w:t>
+      </w:r>
+      <w:proofErr w:type="gramStart"/>
+      <w:r>
+        <w:rPr>
+          <w:rFonts w:ascii="Consolas" w:hAnsi="Consolas" w:cs="Consolas"/>
+          <w:color w:val="0000FF"/>
+          <w:sz w:val="19"/>
+          <w:szCs w:val="19"/>
+        </w:rPr>
+        <w:t>public</w:t>
+      </w:r>
+      <w:proofErr w:type="gramEnd"/>
+      <w:r>
+        <w:rPr>
+          <w:rFonts w:ascii="Consolas" w:hAnsi="Consolas" w:cs="Consolas"/>
+          <w:color w:val="000000"/>
+          <w:sz w:val="19"/>
+          <w:szCs w:val="19"/>
+        </w:rPr>
+        <w:t xml:space="preserve"> </w:t>
+      </w:r>
+      <w:r>
+        <w:rPr>
+          <w:rFonts w:ascii="Consolas" w:hAnsi="Consolas" w:cs="Consolas"/>
+          <w:color w:val="0000FF"/>
+          <w:sz w:val="19"/>
+          <w:szCs w:val="19"/>
+        </w:rPr>
+        <w:t>string</w:t>
+      </w:r>
+      <w:r>
+        <w:rPr>
+          <w:rFonts w:ascii="Consolas" w:hAnsi="Consolas" w:cs="Consolas"/>
+          <w:color w:val="000000"/>
+          <w:sz w:val="19"/>
+          <w:szCs w:val="19"/>
+        </w:rPr>
+        <w:t xml:space="preserve"> </w:t>
+      </w:r>
+      <w:proofErr w:type="spellStart"/>
+      <w:r>
+        <w:rPr>
+          <w:rFonts w:ascii="Consolas" w:hAnsi="Consolas" w:cs="Consolas"/>
+          <w:color w:val="000000"/>
+          <w:sz w:val="19"/>
+          <w:szCs w:val="19"/>
+        </w:rPr>
+        <w:t>ConnectionString</w:t>
+      </w:r>
+      <w:proofErr w:type="spellEnd"/>
+      <w:r>
+        <w:rPr>
+          <w:rFonts w:ascii="Consolas" w:hAnsi="Consolas" w:cs="Consolas"/>
+          <w:color w:val="000000"/>
+          <w:sz w:val="19"/>
+          <w:szCs w:val="19"/>
+        </w:rPr>
+        <w:t xml:space="preserve"> { </w:t>
+      </w:r>
+      <w:r>
+        <w:rPr>
+          <w:rFonts w:ascii="Consolas" w:hAnsi="Consolas" w:cs="Consolas"/>
+          <w:color w:val="0000FF"/>
+          <w:sz w:val="19"/>
+          <w:szCs w:val="19"/>
+        </w:rPr>
+        <w:t>get</w:t>
+      </w:r>
+      <w:r>
+        <w:rPr>
+          <w:rFonts w:ascii="Consolas" w:hAnsi="Consolas" w:cs="Consolas"/>
+          <w:color w:val="000000"/>
+          <w:sz w:val="19"/>
+          <w:szCs w:val="19"/>
+        </w:rPr>
+        <w:t xml:space="preserve">; </w:t>
+      </w:r>
+      <w:r>
+        <w:rPr>
+          <w:rFonts w:ascii="Consolas" w:hAnsi="Consolas" w:cs="Consolas"/>
+          <w:color w:val="0000FF"/>
+          <w:sz w:val="19"/>
+          <w:szCs w:val="19"/>
+        </w:rPr>
+        <w:t>set</w:t>
+      </w:r>
+      <w:r>
+        <w:rPr>
+          <w:rFonts w:ascii="Consolas" w:hAnsi="Consolas" w:cs="Consolas"/>
+          <w:color w:val="000000"/>
+          <w:sz w:val="19"/>
+          <w:szCs w:val="19"/>
+        </w:rPr>
+        <w:t>; }</w:t>
+      </w:r>
+    </w:p>
+    <w:p>
+      <w:pPr>
+        <w:autoSpaceDE w:val="0"/>
+        <w:autoSpaceDN w:val="0"/>
+        <w:adjustRightInd w:val="0"/>
+        <w:spacing w:after="0" w:line="240" w:lineRule="auto"/>
+        <w:rPr>
+          <w:rFonts w:ascii="Consolas" w:hAnsi="Consolas" w:cs="Consolas"/>
+          <w:color w:val="000000"/>
+          <w:sz w:val="19"/>
+          <w:szCs w:val="19"/>
+        </w:rPr>
+      </w:pPr>
+      <w:r>
+        <w:rPr>
+          <w:rFonts w:ascii="Consolas" w:hAnsi="Consolas" w:cs="Consolas"/>
+          <w:color w:val="000000"/>
+          <w:sz w:val="19"/>
+          <w:szCs w:val="19"/>
+        </w:rPr>
+        <w:t xml:space="preserve">        </w:t>
+      </w:r>
+      <w:proofErr w:type="gramStart"/>
+      <w:r>
+        <w:rPr>
+          <w:rFonts w:ascii="Consolas" w:hAnsi="Consolas" w:cs="Consolas"/>
+          <w:color w:val="0000FF"/>
+          <w:sz w:val="19"/>
+          <w:szCs w:val="19"/>
+        </w:rPr>
+        <w:t>public</w:t>
+      </w:r>
+      <w:proofErr w:type="gramEnd"/>
+      <w:r>
+        <w:rPr>
+          <w:rFonts w:ascii="Consolas" w:hAnsi="Consolas" w:cs="Consolas"/>
+          <w:color w:val="000000"/>
+          <w:sz w:val="19"/>
+          <w:szCs w:val="19"/>
+        </w:rPr>
+        <w:t xml:space="preserve"> </w:t>
+      </w:r>
+      <w:r>
+        <w:rPr>
+          <w:rFonts w:ascii="Consolas" w:hAnsi="Consolas" w:cs="Consolas"/>
+          <w:color w:val="0000FF"/>
+          <w:sz w:val="19"/>
+          <w:szCs w:val="19"/>
+        </w:rPr>
+        <w:t>string</w:t>
+      </w:r>
+      <w:r>
+        <w:rPr>
+          <w:rFonts w:ascii="Consolas" w:hAnsi="Consolas" w:cs="Consolas"/>
+          <w:color w:val="000000"/>
+          <w:sz w:val="19"/>
+          <w:szCs w:val="19"/>
+        </w:rPr>
+        <w:t xml:space="preserve"> </w:t>
+      </w:r>
+      <w:proofErr w:type="spellStart"/>
+      <w:r>
+        <w:rPr>
+          <w:rFonts w:ascii="Consolas" w:hAnsi="Consolas" w:cs="Consolas"/>
+          <w:color w:val="000000"/>
+          <w:sz w:val="19"/>
+          <w:szCs w:val="19"/>
+        </w:rPr>
+        <w:t>DocumentPath</w:t>
+      </w:r>
+      <w:proofErr w:type="spellEnd"/>
+      <w:r>
+        <w:rPr>
+          <w:rFonts w:ascii="Consolas" w:hAnsi="Consolas" w:cs="Consolas"/>
+          <w:color w:val="000000"/>
+          <w:sz w:val="19"/>
+          <w:szCs w:val="19"/>
+        </w:rPr>
+        <w:t xml:space="preserve"> { </w:t>
+      </w:r>
+      <w:r>
+        <w:rPr>
+          <w:rFonts w:ascii="Consolas" w:hAnsi="Consolas" w:cs="Consolas"/>
+          <w:color w:val="0000FF"/>
+          <w:sz w:val="19"/>
+          <w:szCs w:val="19"/>
+        </w:rPr>
+        <w:t>get</w:t>
+      </w:r>
+      <w:r>
+        <w:rPr>
+          <w:rFonts w:ascii="Consolas" w:hAnsi="Consolas" w:cs="Consolas"/>
+          <w:color w:val="000000"/>
+          <w:sz w:val="19"/>
+          <w:szCs w:val="19"/>
+        </w:rPr>
+        <w:t xml:space="preserve">; </w:t>
+      </w:r>
+      <w:r>
+        <w:rPr>
+          <w:rFonts w:ascii="Consolas" w:hAnsi="Consolas" w:cs="Consolas"/>
+          <w:color w:val="0000FF"/>
+          <w:sz w:val="19"/>
+          <w:szCs w:val="19"/>
+        </w:rPr>
+        <w:t>set</w:t>
+      </w:r>
+      <w:r>
+        <w:rPr>
+          <w:rFonts w:ascii="Consolas" w:hAnsi="Consolas" w:cs="Consolas"/>
+          <w:color w:val="000000"/>
+          <w:sz w:val="19"/>
+          <w:szCs w:val="19"/>
+        </w:rPr>
+        <w:t>; }</w:t>
+      </w:r>
+    </w:p>
+    <w:p>
+      <w:pPr>
+        <w:autoSpaceDE w:val="0"/>
+        <w:autoSpaceDN w:val="0"/>
+        <w:adjustRightInd w:val="0"/>
+        <w:spacing w:after="0" w:line="240" w:lineRule="auto"/>
+        <w:rPr>
+          <w:rFonts w:ascii="Consolas" w:hAnsi="Consolas" w:cs="Consolas"/>
+          <w:color w:val="000000"/>
+          <w:sz w:val="19"/>
+          <w:szCs w:val="19"/>
+        </w:rPr>
+      </w:pPr>
+      <w:r>
+        <w:rPr>
+          <w:rFonts w:ascii="Consolas" w:hAnsi="Consolas" w:cs="Consolas"/>
+          <w:color w:val="000000"/>
+          <w:sz w:val="19"/>
+          <w:szCs w:val="19"/>
+        </w:rPr>
+        <w:t xml:space="preserve">    }</w:t>
+      </w:r>
+    </w:p>
+    <w:p/>
+    <w:p>
+      <w:r>
+        <w:t xml:space="preserve">The goal </w:t>
+      </w:r>
+      <w:r>
+        <w:t>with these</w:t>
+      </w:r>
+      <w:r>
+        <w:t xml:space="preserve"> next </w:t>
+      </w:r>
+      <w:r>
+        <w:t xml:space="preserve">classes </w:t>
+      </w:r>
+      <w:r>
+        <w:t xml:space="preserve">is to separate the concerns of dependency injection.  </w:t>
+      </w:r>
+      <w:r>
+        <w:t xml:space="preserve">We want the ability to </w:t>
+      </w:r>
+      <w:r>
+        <w:t>add a class library to the solution</w:t>
+      </w:r>
+      <w:r>
+        <w:t xml:space="preserve"> and</w:t>
+      </w:r>
+      <w:r>
+        <w:t xml:space="preserve"> register a single class from that library that knows how to register all of its dependencies</w:t>
+      </w:r>
+      <w:r>
+        <w:t>.</w:t>
+      </w:r>
+      <w:r>
+        <w:t xml:space="preserve">  This leaves the Startup clean with a few registrations making it easier to read and maintain.</w:t>
+      </w:r>
+    </w:p>
+    <w:p>
+      <w:pPr>
+        <w:pStyle w:val="Heading1"/>
+      </w:pPr>
+      <w:proofErr w:type="spellStart"/>
+      <w:r>
+        <w:t>ServiceCollectionForBusiness</w:t>
+      </w:r>
+      <w:proofErr w:type="spellEnd"/>
+    </w:p>
+    <w:p>
+      <w:pPr>
+        <w:autoSpaceDE w:val="0"/>
+        <w:autoSpaceDN w:val="0"/>
+        <w:adjustRightInd w:val="0"/>
+        <w:spacing w:after="0" w:line="240" w:lineRule="auto"/>
+        <w:rPr>
+          <w:rFonts w:ascii="Consolas" w:hAnsi="Consolas" w:cs="Consolas"/>
+          <w:color w:val="000000"/>
+          <w:sz w:val="19"/>
+          <w:szCs w:val="19"/>
+        </w:rPr>
+      </w:pPr>
+      <w:r>
+        <w:rPr>
+          <w:rFonts w:ascii="Consolas" w:hAnsi="Consolas" w:cs="Consolas"/>
+          <w:color w:val="000000"/>
+          <w:sz w:val="19"/>
+          <w:szCs w:val="19"/>
+        </w:rPr>
+        <w:t xml:space="preserve">    </w:t>
+      </w:r>
+      <w:proofErr w:type="gramStart"/>
+      <w:r>
+        <w:rPr>
+          <w:rFonts w:ascii="Consolas" w:hAnsi="Consolas" w:cs="Consolas"/>
+          <w:color w:val="0000FF"/>
+          <w:sz w:val="19"/>
+          <w:szCs w:val="19"/>
+        </w:rPr>
+        <w:t>public</w:t>
+      </w:r>
+      <w:proofErr w:type="gramEnd"/>
+      <w:r>
+        <w:rPr>
+          <w:rFonts w:ascii="Consolas" w:hAnsi="Consolas" w:cs="Consolas"/>
+          <w:color w:val="000000"/>
+          <w:sz w:val="19"/>
+          <w:szCs w:val="19"/>
+        </w:rPr>
+        <w:t xml:space="preserve"> </w:t>
+      </w:r>
+      <w:r>
+        <w:rPr>
+          <w:rFonts w:ascii="Consolas" w:hAnsi="Consolas" w:cs="Consolas"/>
+          <w:color w:val="0000FF"/>
+          <w:sz w:val="19"/>
+          <w:szCs w:val="19"/>
+        </w:rPr>
+        <w:t>class</w:t>
+      </w:r>
+      <w:r>
+        <w:rPr>
+          <w:rFonts w:ascii="Consolas" w:hAnsi="Consolas" w:cs="Consolas"/>
+          <w:color w:val="000000"/>
+          <w:sz w:val="19"/>
+          <w:szCs w:val="19"/>
+        </w:rPr>
+        <w:t xml:space="preserve"> </w:t>
+      </w:r>
+      <w:proofErr w:type="spellStart"/>
+      <w:r>
+        <w:rPr>
+          <w:rFonts w:ascii="Consolas" w:hAnsi="Consolas" w:cs="Consolas"/>
+          <w:color w:val="2B91AF"/>
+          <w:sz w:val="19"/>
+          <w:szCs w:val="19"/>
+        </w:rPr>
+        <w:t>ServiceCollectionForBusiness</w:t>
+      </w:r>
+      <w:proofErr w:type="spellEnd"/>
+      <w:r>
+        <w:rPr>
+          <w:rFonts w:ascii="Consolas" w:hAnsi="Consolas" w:cs="Consolas"/>
+          <w:color w:val="000000"/>
+          <w:sz w:val="19"/>
+          <w:szCs w:val="19"/>
+        </w:rPr>
+        <w:t xml:space="preserve"> : </w:t>
+      </w:r>
+      <w:proofErr w:type="spellStart"/>
+      <w:r>
+        <w:rPr>
+          <w:rFonts w:ascii="Consolas" w:hAnsi="Consolas" w:cs="Consolas"/>
+          <w:color w:val="000000"/>
+          <w:sz w:val="19"/>
+          <w:szCs w:val="19"/>
+        </w:rPr>
+        <w:t>IServiceCollectionForBusiness</w:t>
+      </w:r>
+      <w:proofErr w:type="spellEnd"/>
+    </w:p>
+    <w:p>
+      <w:pPr>
+        <w:autoSpaceDE w:val="0"/>
+        <w:autoSpaceDN w:val="0"/>
+        <w:adjustRightInd w:val="0"/>
+        <w:spacing w:after="0" w:line="240" w:lineRule="auto"/>
+        <w:rPr>
+          <w:rFonts w:ascii="Consolas" w:hAnsi="Consolas" w:cs="Consolas"/>
+          <w:color w:val="000000"/>
+          <w:sz w:val="19"/>
+          <w:szCs w:val="19"/>
+        </w:rPr>
+      </w:pPr>
+      <w:r>
+        <w:rPr>
+          <w:rFonts w:ascii="Consolas" w:hAnsi="Consolas" w:cs="Consolas"/>
+          <w:color w:val="000000"/>
+          <w:sz w:val="19"/>
+          <w:szCs w:val="19"/>
+        </w:rPr>
+        <w:t xml:space="preserve">    {</w:t>
+      </w:r>
+    </w:p>
+    <w:p>
+      <w:pPr>
+        <w:autoSpaceDE w:val="0"/>
+        <w:autoSpaceDN w:val="0"/>
+        <w:adjustRightInd w:val="0"/>
+        <w:spacing w:after="0" w:line="240" w:lineRule="auto"/>
+        <w:rPr>
+          <w:rFonts w:ascii="Consolas" w:hAnsi="Consolas" w:cs="Consolas"/>
+          <w:color w:val="000000"/>
+          <w:sz w:val="19"/>
+          <w:szCs w:val="19"/>
+        </w:rPr>
+      </w:pPr>
+      <w:r>
+        <w:rPr>
+          <w:rFonts w:ascii="Consolas" w:hAnsi="Consolas" w:cs="Consolas"/>
+          <w:color w:val="000000"/>
+          <w:sz w:val="19"/>
+          <w:szCs w:val="19"/>
+        </w:rPr>
+        <w:t xml:space="preserve">        </w:t>
+      </w:r>
+      <w:proofErr w:type="gramStart"/>
+      <w:r>
+        <w:rPr>
+          <w:rFonts w:ascii="Consolas" w:hAnsi="Consolas" w:cs="Consolas"/>
+          <w:color w:val="0000FF"/>
+          <w:sz w:val="19"/>
+          <w:szCs w:val="19"/>
+        </w:rPr>
+        <w:t>public</w:t>
+      </w:r>
+      <w:proofErr w:type="gramEnd"/>
+      <w:r>
+        <w:rPr>
+          <w:rFonts w:ascii="Consolas" w:hAnsi="Consolas" w:cs="Consolas"/>
+          <w:color w:val="000000"/>
+          <w:sz w:val="19"/>
+          <w:szCs w:val="19"/>
+        </w:rPr>
+        <w:t xml:space="preserve"> </w:t>
+      </w:r>
+      <w:r>
+        <w:rPr>
+          <w:rFonts w:ascii="Consolas" w:hAnsi="Consolas" w:cs="Consolas"/>
+          <w:color w:val="0000FF"/>
+          <w:sz w:val="19"/>
+          <w:szCs w:val="19"/>
+        </w:rPr>
+        <w:t>void</w:t>
+      </w:r>
+      <w:r>
+        <w:rPr>
+          <w:rFonts w:ascii="Consolas" w:hAnsi="Consolas" w:cs="Consolas"/>
+          <w:color w:val="000000"/>
+          <w:sz w:val="19"/>
+          <w:szCs w:val="19"/>
+        </w:rPr>
+        <w:t xml:space="preserve"> </w:t>
+      </w:r>
+      <w:proofErr w:type="spellStart"/>
+      <w:r>
+        <w:rPr>
+          <w:rFonts w:ascii="Consolas" w:hAnsi="Consolas" w:cs="Consolas"/>
+          <w:color w:val="000000"/>
+          <w:sz w:val="19"/>
+          <w:szCs w:val="19"/>
+        </w:rPr>
+        <w:t>RegisterDependencies</w:t>
+      </w:r>
+      <w:proofErr w:type="spellEnd"/>
+      <w:r>
+        <w:rPr>
+          <w:rFonts w:ascii="Consolas" w:hAnsi="Consolas" w:cs="Consolas"/>
+          <w:color w:val="000000"/>
+          <w:sz w:val="19"/>
+          <w:szCs w:val="19"/>
+        </w:rPr>
+        <w:t>(</w:t>
+      </w:r>
+      <w:proofErr w:type="spellStart"/>
+      <w:r>
+        <w:rPr>
+          <w:rFonts w:ascii="Consolas" w:hAnsi="Consolas" w:cs="Consolas"/>
+          <w:color w:val="000000"/>
+          <w:sz w:val="19"/>
+          <w:szCs w:val="19"/>
+        </w:rPr>
+        <w:t>IConfiguration</w:t>
+      </w:r>
+      <w:proofErr w:type="spellEnd"/>
+      <w:r>
+        <w:rPr>
+          <w:rFonts w:ascii="Consolas" w:hAnsi="Consolas" w:cs="Consolas"/>
+          <w:color w:val="000000"/>
+          <w:sz w:val="19"/>
+          <w:szCs w:val="19"/>
+        </w:rPr>
+        <w:t xml:space="preserve"> configuration,</w:t>
+      </w:r>
+    </w:p>
+    <w:p>
+      <w:pPr>
+        <w:autoSpaceDE w:val="0"/>
+        <w:autoSpaceDN w:val="0"/>
+        <w:adjustRightInd w:val="0"/>
+        <w:spacing w:after="0" w:line="240" w:lineRule="auto"/>
+        <w:rPr>
+          <w:rFonts w:ascii="Consolas" w:hAnsi="Consolas" w:cs="Consolas"/>
+          <w:color w:val="000000"/>
+          <w:sz w:val="19"/>
+          <w:szCs w:val="19"/>
+        </w:rPr>
+      </w:pPr>
+      <w:r>
+        <w:rPr>
+          <w:rFonts w:ascii="Consolas" w:hAnsi="Consolas" w:cs="Consolas"/>
+          <w:color w:val="000000"/>
+          <w:sz w:val="19"/>
+          <w:szCs w:val="19"/>
+        </w:rPr>
+        <w:t xml:space="preserve">                                         </w:t>
+      </w:r>
+      <w:proofErr w:type="spellStart"/>
+      <w:r>
+        <w:rPr>
+          <w:rFonts w:ascii="Consolas" w:hAnsi="Consolas" w:cs="Consolas"/>
+          <w:color w:val="000000"/>
+          <w:sz w:val="19"/>
+          <w:szCs w:val="19"/>
+        </w:rPr>
+        <w:t>IServiceCollection</w:t>
+      </w:r>
+      <w:proofErr w:type="spellEnd"/>
+      <w:r>
+        <w:rPr>
+          <w:rFonts w:ascii="Consolas" w:hAnsi="Consolas" w:cs="Consolas"/>
+          <w:color w:val="000000"/>
+          <w:sz w:val="19"/>
+          <w:szCs w:val="19"/>
+        </w:rPr>
+        <w:t xml:space="preserve"> services)</w:t>
+      </w:r>
+    </w:p>
+    <w:p>
+      <w:pPr>
+        <w:autoSpaceDE w:val="0"/>
+        <w:autoSpaceDN w:val="0"/>
+        <w:adjustRightInd w:val="0"/>
+        <w:spacing w:after="0" w:line="240" w:lineRule="auto"/>
+        <w:rPr>
+          <w:rFonts w:ascii="Consolas" w:hAnsi="Consolas" w:cs="Consolas"/>
+          <w:color w:val="000000"/>
+          <w:sz w:val="19"/>
+          <w:szCs w:val="19"/>
+        </w:rPr>
+      </w:pPr>
+      <w:r>
+        <w:rPr>
+          <w:rFonts w:ascii="Consolas" w:hAnsi="Consolas" w:cs="Consolas"/>
+          <w:color w:val="000000"/>
+          <w:sz w:val="19"/>
+          <w:szCs w:val="19"/>
+        </w:rPr>
+        <w:t xml:space="preserve">        {</w:t>
+      </w:r>
+    </w:p>
+    <w:p>
+      <w:pPr>
+        <w:autoSpaceDE w:val="0"/>
+        <w:autoSpaceDN w:val="0"/>
+        <w:adjustRightInd w:val="0"/>
+        <w:spacing w:after="0" w:line="240" w:lineRule="auto"/>
+        <w:rPr>
+          <w:rFonts w:ascii="Consolas" w:hAnsi="Consolas" w:cs="Consolas"/>
+          <w:color w:val="000000"/>
+          <w:sz w:val="19"/>
+          <w:szCs w:val="19"/>
+        </w:rPr>
+      </w:pPr>
+      <w:r>
+        <w:rPr>
+          <w:rFonts w:ascii="Consolas" w:hAnsi="Consolas" w:cs="Consolas"/>
+          <w:color w:val="000000"/>
+          <w:sz w:val="19"/>
+          <w:szCs w:val="19"/>
+        </w:rPr>
+        <w:t xml:space="preserve">            </w:t>
+      </w:r>
+      <w:r>
+        <w:rPr>
+          <w:rFonts w:ascii="Consolas" w:hAnsi="Consolas" w:cs="Consolas"/>
+          <w:color w:val="008000"/>
+          <w:sz w:val="19"/>
+          <w:szCs w:val="19"/>
+        </w:rPr>
+        <w:t xml:space="preserve">// Bind the configuration to </w:t>
+      </w:r>
+    </w:p>
+    <w:p>
+      <w:pPr>
+        <w:autoSpaceDE w:val="0"/>
+        <w:autoSpaceDN w:val="0"/>
+        <w:adjustRightInd w:val="0"/>
+        <w:spacing w:after="0" w:line="240" w:lineRule="auto"/>
+        <w:rPr>
+          <w:rFonts w:ascii="Consolas" w:hAnsi="Consolas" w:cs="Consolas"/>
+          <w:color w:val="000000"/>
+          <w:sz w:val="19"/>
+          <w:szCs w:val="19"/>
+        </w:rPr>
+      </w:pPr>
+      <w:r>
+        <w:rPr>
+          <w:rFonts w:ascii="Consolas" w:hAnsi="Consolas" w:cs="Consolas"/>
+          <w:color w:val="000000"/>
+          <w:sz w:val="19"/>
+          <w:szCs w:val="19"/>
+        </w:rPr>
+        <w:t xml:space="preserve">            </w:t>
+      </w:r>
+      <w:proofErr w:type="spellStart"/>
+      <w:proofErr w:type="gramStart"/>
+      <w:r>
+        <w:rPr>
+          <w:rFonts w:ascii="Consolas" w:hAnsi="Consolas" w:cs="Consolas"/>
+          <w:color w:val="0000FF"/>
+          <w:sz w:val="19"/>
+          <w:szCs w:val="19"/>
+        </w:rPr>
+        <w:t>var</w:t>
+      </w:r>
+      <w:proofErr w:type="spellEnd"/>
+      <w:proofErr w:type="gramEnd"/>
+      <w:r>
+        <w:rPr>
+          <w:rFonts w:ascii="Consolas" w:hAnsi="Consolas" w:cs="Consolas"/>
+          <w:color w:val="000000"/>
+          <w:sz w:val="19"/>
+          <w:szCs w:val="19"/>
+        </w:rPr>
+        <w:t xml:space="preserve"> </w:t>
+      </w:r>
+      <w:proofErr w:type="spellStart"/>
+      <w:r>
+        <w:rPr>
+          <w:rFonts w:ascii="Consolas" w:hAnsi="Consolas" w:cs="Consolas"/>
+          <w:color w:val="000000"/>
+          <w:sz w:val="19"/>
+          <w:szCs w:val="19"/>
+        </w:rPr>
+        <w:t>config</w:t>
+      </w:r>
+      <w:proofErr w:type="spellEnd"/>
+      <w:r>
+        <w:rPr>
+          <w:rFonts w:ascii="Consolas" w:hAnsi="Consolas" w:cs="Consolas"/>
+          <w:color w:val="000000"/>
+          <w:sz w:val="19"/>
+          <w:szCs w:val="19"/>
+        </w:rPr>
+        <w:t xml:space="preserve"> = </w:t>
+      </w:r>
+      <w:r>
+        <w:rPr>
+          <w:rFonts w:ascii="Consolas" w:hAnsi="Consolas" w:cs="Consolas"/>
+          <w:color w:val="0000FF"/>
+          <w:sz w:val="19"/>
+          <w:szCs w:val="19"/>
+        </w:rPr>
+        <w:t>new</w:t>
+      </w:r>
+      <w:r>
+        <w:rPr>
+          <w:rFonts w:ascii="Consolas" w:hAnsi="Consolas" w:cs="Consolas"/>
+          <w:color w:val="000000"/>
+          <w:sz w:val="19"/>
+          <w:szCs w:val="19"/>
+        </w:rPr>
+        <w:t xml:space="preserve"> </w:t>
+      </w:r>
+      <w:proofErr w:type="spellStart"/>
+      <w:r>
+        <w:rPr>
+          <w:rFonts w:ascii="Consolas" w:hAnsi="Consolas" w:cs="Consolas"/>
+          <w:color w:val="000000"/>
+          <w:sz w:val="19"/>
+          <w:szCs w:val="19"/>
+        </w:rPr>
+        <w:t>BusinessConfiguration</w:t>
+      </w:r>
+      <w:proofErr w:type="spellEnd"/>
+      <w:r>
+        <w:rPr>
+          <w:rFonts w:ascii="Consolas" w:hAnsi="Consolas" w:cs="Consolas"/>
+          <w:color w:val="000000"/>
+          <w:sz w:val="19"/>
+          <w:szCs w:val="19"/>
+        </w:rPr>
+        <w:t>();</w:t>
+      </w:r>
+    </w:p>
+    <w:p>
+      <w:pPr>
+        <w:autoSpaceDE w:val="0"/>
+        <w:autoSpaceDN w:val="0"/>
+        <w:adjustRightInd w:val="0"/>
+        <w:spacing w:after="0" w:line="240" w:lineRule="auto"/>
+        <w:rPr>
+          <w:rFonts w:ascii="Consolas" w:hAnsi="Consolas" w:cs="Consolas"/>
+          <w:color w:val="000000"/>
+          <w:sz w:val="19"/>
+          <w:szCs w:val="19"/>
+        </w:rPr>
+      </w:pPr>
+      <w:r>
+        <w:rPr>
+          <w:rFonts w:ascii="Consolas" w:hAnsi="Consolas" w:cs="Consolas"/>
+          <w:color w:val="000000"/>
+          <w:sz w:val="19"/>
+          <w:szCs w:val="19"/>
+        </w:rPr>
+        <w:t xml:space="preserve">            </w:t>
+      </w:r>
+      <w:proofErr w:type="spellStart"/>
+      <w:proofErr w:type="gramStart"/>
+      <w:r>
+        <w:rPr>
+          <w:rFonts w:ascii="Consolas" w:hAnsi="Consolas" w:cs="Consolas"/>
+          <w:color w:val="000000"/>
+          <w:sz w:val="19"/>
+          <w:szCs w:val="19"/>
+        </w:rPr>
+        <w:t>configuration.Bind</w:t>
+      </w:r>
+      <w:proofErr w:type="spellEnd"/>
+      <w:r>
+        <w:rPr>
+          <w:rFonts w:ascii="Consolas" w:hAnsi="Consolas" w:cs="Consolas"/>
+          <w:color w:val="000000"/>
+          <w:sz w:val="19"/>
+          <w:szCs w:val="19"/>
+        </w:rPr>
+        <w:t>(</w:t>
+      </w:r>
+      <w:proofErr w:type="spellStart"/>
+      <w:proofErr w:type="gramEnd"/>
+      <w:r>
+        <w:rPr>
+          <w:rFonts w:ascii="Consolas" w:hAnsi="Consolas" w:cs="Consolas"/>
+          <w:color w:val="000000"/>
+          <w:sz w:val="19"/>
+          <w:szCs w:val="19"/>
+        </w:rPr>
+        <w:t>nameof</w:t>
+      </w:r>
+      <w:proofErr w:type="spellEnd"/>
+      <w:r>
+        <w:rPr>
+          <w:rFonts w:ascii="Consolas" w:hAnsi="Consolas" w:cs="Consolas"/>
+          <w:color w:val="000000"/>
+          <w:sz w:val="19"/>
+          <w:szCs w:val="19"/>
+        </w:rPr>
+        <w:t>(</w:t>
+      </w:r>
+      <w:proofErr w:type="spellStart"/>
+      <w:r>
+        <w:rPr>
+          <w:rFonts w:ascii="Consolas" w:hAnsi="Consolas" w:cs="Consolas"/>
+          <w:color w:val="000000"/>
+          <w:sz w:val="19"/>
+          <w:szCs w:val="19"/>
+        </w:rPr>
+        <w:t>BusinessConfiguration</w:t>
+      </w:r>
+      <w:proofErr w:type="spellEnd"/>
+      <w:r>
+        <w:rPr>
+          <w:rFonts w:ascii="Consolas" w:hAnsi="Consolas" w:cs="Consolas"/>
+          <w:color w:val="000000"/>
+          <w:sz w:val="19"/>
+          <w:szCs w:val="19"/>
+        </w:rPr>
+        <w:t xml:space="preserve">), </w:t>
+      </w:r>
+      <w:proofErr w:type="spellStart"/>
+      <w:r>
+        <w:rPr>
+          <w:rFonts w:ascii="Consolas" w:hAnsi="Consolas" w:cs="Consolas"/>
+          <w:color w:val="000000"/>
+          <w:sz w:val="19"/>
+          <w:szCs w:val="19"/>
+        </w:rPr>
+        <w:t>config</w:t>
+      </w:r>
+      <w:proofErr w:type="spellEnd"/>
+      <w:r>
+        <w:rPr>
+          <w:rFonts w:ascii="Consolas" w:hAnsi="Consolas" w:cs="Consolas"/>
+          <w:color w:val="000000"/>
+          <w:sz w:val="19"/>
+          <w:szCs w:val="19"/>
+        </w:rPr>
+        <w:t>);</w:t>
+      </w:r>
+    </w:p>
+    <w:p>
+      <w:pPr>
+        <w:autoSpaceDE w:val="0"/>
+        <w:autoSpaceDN w:val="0"/>
+        <w:adjustRightInd w:val="0"/>
+        <w:spacing w:after="0" w:line="240" w:lineRule="auto"/>
+        <w:rPr>
+          <w:rFonts w:ascii="Consolas" w:hAnsi="Consolas" w:cs="Consolas"/>
+          <w:color w:val="000000"/>
+          <w:sz w:val="19"/>
+          <w:szCs w:val="19"/>
+        </w:rPr>
+      </w:pPr>
+      <w:r>
+        <w:rPr>
+          <w:rFonts w:ascii="Consolas" w:hAnsi="Consolas" w:cs="Consolas"/>
+          <w:color w:val="000000"/>
+          <w:sz w:val="19"/>
+          <w:szCs w:val="19"/>
+        </w:rPr>
+        <w:t xml:space="preserve">            </w:t>
+      </w:r>
+      <w:proofErr w:type="spellStart"/>
+      <w:proofErr w:type="gramStart"/>
+      <w:r>
+        <w:rPr>
+          <w:rFonts w:ascii="Consolas" w:hAnsi="Consolas" w:cs="Consolas"/>
+          <w:color w:val="000000"/>
+          <w:sz w:val="19"/>
+          <w:szCs w:val="19"/>
+        </w:rPr>
+        <w:t>services.AddSingleton</w:t>
+      </w:r>
+      <w:proofErr w:type="spellEnd"/>
+      <w:r>
+        <w:rPr>
+          <w:rFonts w:ascii="Consolas" w:hAnsi="Consolas" w:cs="Consolas"/>
+          <w:color w:val="000000"/>
+          <w:sz w:val="19"/>
+          <w:szCs w:val="19"/>
+        </w:rPr>
+        <w:t>(</w:t>
+      </w:r>
+      <w:proofErr w:type="spellStart"/>
+      <w:proofErr w:type="gramEnd"/>
+      <w:r>
+        <w:rPr>
+          <w:rFonts w:ascii="Consolas" w:hAnsi="Consolas" w:cs="Consolas"/>
+          <w:color w:val="000000"/>
+          <w:sz w:val="19"/>
+          <w:szCs w:val="19"/>
+        </w:rPr>
+        <w:t>config</w:t>
+      </w:r>
+      <w:proofErr w:type="spellEnd"/>
+      <w:r>
+        <w:rPr>
+          <w:rFonts w:ascii="Consolas" w:hAnsi="Consolas" w:cs="Consolas"/>
+          <w:color w:val="000000"/>
+          <w:sz w:val="19"/>
+          <w:szCs w:val="19"/>
+        </w:rPr>
+        <w:t>);</w:t>
+      </w:r>
+    </w:p>
+    <w:p>
+      <w:pPr>
+        <w:autoSpaceDE w:val="0"/>
+        <w:autoSpaceDN w:val="0"/>
+        <w:adjustRightInd w:val="0"/>
+        <w:spacing w:after="0" w:line="240" w:lineRule="auto"/>
+        <w:rPr>
+          <w:rFonts w:ascii="Consolas" w:hAnsi="Consolas" w:cs="Consolas"/>
+          <w:color w:val="000000"/>
+          <w:sz w:val="19"/>
+          <w:szCs w:val="19"/>
+        </w:rPr>
+      </w:pPr>
+    </w:p>
+    <w:p>
+      <w:pPr>
+        <w:autoSpaceDE w:val="0"/>
+        <w:autoSpaceDN w:val="0"/>
+        <w:adjustRightInd w:val="0"/>
+        <w:spacing w:after="0" w:line="240" w:lineRule="auto"/>
+        <w:rPr>
+          <w:rFonts w:ascii="Consolas" w:hAnsi="Consolas" w:cs="Consolas"/>
+          <w:color w:val="000000"/>
+          <w:sz w:val="19"/>
+          <w:szCs w:val="19"/>
+        </w:rPr>
+      </w:pPr>
+      <w:r>
+        <w:rPr>
+          <w:rFonts w:ascii="Consolas" w:hAnsi="Consolas" w:cs="Consolas"/>
+          <w:color w:val="000000"/>
+          <w:sz w:val="19"/>
+          <w:szCs w:val="19"/>
+        </w:rPr>
+        <w:t xml:space="preserve">            </w:t>
+      </w:r>
+      <w:r>
+        <w:rPr>
+          <w:rFonts w:ascii="Consolas" w:hAnsi="Consolas" w:cs="Consolas"/>
+          <w:color w:val="008000"/>
+          <w:sz w:val="19"/>
+          <w:szCs w:val="19"/>
+        </w:rPr>
+        <w:t>// Setup relationship between public interfaces and internal classes</w:t>
+      </w:r>
+    </w:p>
+    <w:p>
+      <w:pPr>
+        <w:autoSpaceDE w:val="0"/>
+        <w:autoSpaceDN w:val="0"/>
+        <w:adjustRightInd w:val="0"/>
+        <w:spacing w:after="0" w:line="240" w:lineRule="auto"/>
+        <w:rPr>
+          <w:rFonts w:ascii="Consolas" w:hAnsi="Consolas" w:cs="Consolas"/>
+          <w:color w:val="000000"/>
+          <w:sz w:val="19"/>
+          <w:szCs w:val="19"/>
+        </w:rPr>
+      </w:pPr>
+      <w:r>
+        <w:rPr>
+          <w:rFonts w:ascii="Consolas" w:hAnsi="Consolas" w:cs="Consolas"/>
+          <w:color w:val="000000"/>
+          <w:sz w:val="19"/>
+          <w:szCs w:val="19"/>
+        </w:rPr>
+        <w:t xml:space="preserve">            </w:t>
+      </w:r>
+      <w:proofErr w:type="spellStart"/>
+      <w:r>
+        <w:rPr>
+          <w:rFonts w:ascii="Consolas" w:hAnsi="Consolas" w:cs="Consolas"/>
+          <w:color w:val="000000"/>
+          <w:sz w:val="19"/>
+          <w:szCs w:val="19"/>
+        </w:rPr>
+        <w:t>services.AddScoped</w:t>
+      </w:r>
+      <w:proofErr w:type="spellEnd"/>
+      <w:r>
+        <w:rPr>
+          <w:rFonts w:ascii="Consolas" w:hAnsi="Consolas" w:cs="Consolas"/>
+          <w:color w:val="000000"/>
+          <w:sz w:val="19"/>
+          <w:szCs w:val="19"/>
+        </w:rPr>
+        <w:t>&lt;</w:t>
+      </w:r>
+      <w:proofErr w:type="spellStart"/>
+      <w:r>
+        <w:rPr>
+          <w:rFonts w:ascii="Consolas" w:hAnsi="Consolas" w:cs="Consolas"/>
+          <w:color w:val="000000"/>
+          <w:sz w:val="19"/>
+          <w:szCs w:val="19"/>
+        </w:rPr>
+        <w:t>IBusinessService</w:t>
+      </w:r>
+      <w:proofErr w:type="spellEnd"/>
+      <w:r>
+        <w:rPr>
+          <w:rFonts w:ascii="Consolas" w:hAnsi="Consolas" w:cs="Consolas"/>
+          <w:color w:val="000000"/>
+          <w:sz w:val="19"/>
+          <w:szCs w:val="19"/>
+        </w:rPr>
+        <w:t xml:space="preserve">, </w:t>
+      </w:r>
+      <w:proofErr w:type="spellStart"/>
+      <w:r>
+        <w:rPr>
+          <w:rFonts w:ascii="Consolas" w:hAnsi="Consolas" w:cs="Consolas"/>
+          <w:color w:val="000000"/>
+          <w:sz w:val="19"/>
+          <w:szCs w:val="19"/>
+        </w:rPr>
+        <w:t>BusinessService</w:t>
+      </w:r>
+      <w:proofErr w:type="spellEnd"/>
+      <w:proofErr w:type="gramStart"/>
+      <w:r>
+        <w:rPr>
+          <w:rFonts w:ascii="Consolas" w:hAnsi="Consolas" w:cs="Consolas"/>
+          <w:color w:val="000000"/>
+          <w:sz w:val="19"/>
+          <w:szCs w:val="19"/>
+        </w:rPr>
+        <w:t>&gt;(</w:t>
+      </w:r>
+      <w:proofErr w:type="gramEnd"/>
+      <w:r>
+        <w:rPr>
+          <w:rFonts w:ascii="Consolas" w:hAnsi="Consolas" w:cs="Consolas"/>
+          <w:color w:val="000000"/>
+          <w:sz w:val="19"/>
+          <w:szCs w:val="19"/>
+        </w:rPr>
+        <w:t>);</w:t>
+      </w:r>
+    </w:p>
+    <w:p>
+      <w:pPr>
+        <w:autoSpaceDE w:val="0"/>
+        <w:autoSpaceDN w:val="0"/>
+        <w:adjustRightInd w:val="0"/>
+        <w:spacing w:after="0" w:line="240" w:lineRule="auto"/>
+        <w:rPr>
+          <w:rFonts w:ascii="Consolas" w:hAnsi="Consolas" w:cs="Consolas"/>
+          <w:color w:val="000000"/>
+          <w:sz w:val="19"/>
+          <w:szCs w:val="19"/>
+        </w:rPr>
+      </w:pPr>
+    </w:p>
+    <w:p>
+      <w:pPr>
+        <w:autoSpaceDE w:val="0"/>
+        <w:autoSpaceDN w:val="0"/>
+        <w:adjustRightInd w:val="0"/>
+        <w:spacing w:after="0" w:line="240" w:lineRule="auto"/>
+        <w:rPr>
+          <w:rFonts w:ascii="Consolas" w:hAnsi="Consolas" w:cs="Consolas"/>
+          <w:color w:val="000000"/>
+          <w:sz w:val="19"/>
+          <w:szCs w:val="19"/>
+        </w:rPr>
+      </w:pPr>
+      <w:r>
+        <w:rPr>
+          <w:rFonts w:ascii="Consolas" w:hAnsi="Consolas" w:cs="Consolas"/>
+          <w:color w:val="000000"/>
+          <w:sz w:val="19"/>
+          <w:szCs w:val="19"/>
+        </w:rPr>
+        <w:t xml:space="preserve">            </w:t>
+      </w:r>
+      <w:r>
+        <w:rPr>
+          <w:rFonts w:ascii="Consolas" w:hAnsi="Consolas" w:cs="Consolas"/>
+          <w:color w:val="008000"/>
+          <w:sz w:val="19"/>
+          <w:szCs w:val="19"/>
+        </w:rPr>
+        <w:t>// Setup relationship between internal interfaces and internal classes</w:t>
+      </w:r>
+    </w:p>
+    <w:p>
+      <w:pPr>
+        <w:autoSpaceDE w:val="0"/>
+        <w:autoSpaceDN w:val="0"/>
+        <w:adjustRightInd w:val="0"/>
+        <w:spacing w:after="0" w:line="240" w:lineRule="auto"/>
+        <w:rPr>
+          <w:rFonts w:ascii="Consolas" w:hAnsi="Consolas" w:cs="Consolas"/>
+          <w:color w:val="000000"/>
+          <w:sz w:val="19"/>
+          <w:szCs w:val="19"/>
+        </w:rPr>
+      </w:pPr>
+      <w:r>
+        <w:rPr>
+          <w:rFonts w:ascii="Consolas" w:hAnsi="Consolas" w:cs="Consolas"/>
+          <w:color w:val="000000"/>
+          <w:sz w:val="19"/>
+          <w:szCs w:val="19"/>
+        </w:rPr>
+        <w:t xml:space="preserve">            </w:t>
+      </w:r>
+      <w:proofErr w:type="spellStart"/>
+      <w:r>
+        <w:rPr>
+          <w:rFonts w:ascii="Consolas" w:hAnsi="Consolas" w:cs="Consolas"/>
+          <w:color w:val="000000"/>
+          <w:sz w:val="19"/>
+          <w:szCs w:val="19"/>
+        </w:rPr>
+        <w:t>services.AddScoped</w:t>
+      </w:r>
+      <w:proofErr w:type="spellEnd"/>
+      <w:r>
+        <w:rPr>
+          <w:rFonts w:ascii="Consolas" w:hAnsi="Consolas" w:cs="Consolas"/>
+          <w:color w:val="000000"/>
+          <w:sz w:val="19"/>
+          <w:szCs w:val="19"/>
+        </w:rPr>
+        <w:t>&lt;</w:t>
+      </w:r>
+      <w:proofErr w:type="spellStart"/>
+      <w:r>
+        <w:rPr>
+          <w:rFonts w:ascii="Consolas" w:hAnsi="Consolas" w:cs="Consolas"/>
+          <w:color w:val="000000"/>
+          <w:sz w:val="19"/>
+          <w:szCs w:val="19"/>
+        </w:rPr>
+        <w:t>ICommandFactory</w:t>
+      </w:r>
+      <w:proofErr w:type="spellEnd"/>
+      <w:r>
+        <w:rPr>
+          <w:rFonts w:ascii="Consolas" w:hAnsi="Consolas" w:cs="Consolas"/>
+          <w:color w:val="000000"/>
+          <w:sz w:val="19"/>
+          <w:szCs w:val="19"/>
+        </w:rPr>
+        <w:t xml:space="preserve">, </w:t>
+      </w:r>
+      <w:proofErr w:type="spellStart"/>
+      <w:r>
+        <w:rPr>
+          <w:rFonts w:ascii="Consolas" w:hAnsi="Consolas" w:cs="Consolas"/>
+          <w:color w:val="000000"/>
+          <w:sz w:val="19"/>
+          <w:szCs w:val="19"/>
+        </w:rPr>
+        <w:t>CommandFactory</w:t>
+      </w:r>
+      <w:proofErr w:type="spellEnd"/>
+      <w:proofErr w:type="gramStart"/>
+      <w:r>
+        <w:rPr>
+          <w:rFonts w:ascii="Consolas" w:hAnsi="Consolas" w:cs="Consolas"/>
+          <w:color w:val="000000"/>
+          <w:sz w:val="19"/>
+          <w:szCs w:val="19"/>
+        </w:rPr>
+        <w:t>&gt;(</w:t>
+      </w:r>
+      <w:proofErr w:type="gramEnd"/>
+      <w:r>
+        <w:rPr>
+          <w:rFonts w:ascii="Consolas" w:hAnsi="Consolas" w:cs="Consolas"/>
+          <w:color w:val="000000"/>
+          <w:sz w:val="19"/>
+          <w:szCs w:val="19"/>
+        </w:rPr>
+        <w:t>);</w:t>
+      </w:r>
+    </w:p>
+    <w:p>
+      <w:pPr>
+        <w:autoSpaceDE w:val="0"/>
+        <w:autoSpaceDN w:val="0"/>
+        <w:adjustRightInd w:val="0"/>
+        <w:spacing w:after="0" w:line="240" w:lineRule="auto"/>
+        <w:rPr>
+          <w:rFonts w:ascii="Consolas" w:hAnsi="Consolas" w:cs="Consolas"/>
+          <w:color w:val="000000"/>
+          <w:sz w:val="19"/>
+          <w:szCs w:val="19"/>
+        </w:rPr>
+      </w:pPr>
+    </w:p>
+    <w:p>
+      <w:pPr>
+        <w:autoSpaceDE w:val="0"/>
+        <w:autoSpaceDN w:val="0"/>
+        <w:adjustRightInd w:val="0"/>
+        <w:spacing w:after="0" w:line="240" w:lineRule="auto"/>
+        <w:rPr>
+          <w:rFonts w:ascii="Consolas" w:hAnsi="Consolas" w:cs="Consolas"/>
+          <w:color w:val="000000"/>
+          <w:sz w:val="19"/>
+          <w:szCs w:val="19"/>
+        </w:rPr>
+      </w:pPr>
+      <w:r>
+        <w:rPr>
+          <w:rFonts w:ascii="Consolas" w:hAnsi="Consolas" w:cs="Consolas"/>
+          <w:color w:val="000000"/>
+          <w:sz w:val="19"/>
+          <w:szCs w:val="19"/>
+        </w:rPr>
         <w:lastRenderedPageBreak/>
-        <w:t xml:space="preserve">        </w:t>
-      </w:r>
-      <w:proofErr w:type="gramStart"/>
-      <w:r>
-        <w:rPr>
-          <w:rFonts w:ascii="Consolas" w:hAnsi="Consolas" w:cs="Consolas"/>
-          <w:color w:val="0000FF"/>
-          <w:sz w:val="19"/>
-          <w:szCs w:val="19"/>
-        </w:rPr>
-        <w:t>public</w:t>
-      </w:r>
-      <w:proofErr w:type="gramEnd"/>
-      <w:r>
-        <w:rPr>
-          <w:rFonts w:ascii="Consolas" w:hAnsi="Consolas" w:cs="Consolas"/>
-          <w:color w:val="000000"/>
-          <w:sz w:val="19"/>
-          <w:szCs w:val="19"/>
-        </w:rPr>
-        <w:t xml:space="preserve"> </w:t>
-      </w:r>
-      <w:proofErr w:type="spellStart"/>
-      <w:r>
-        <w:rPr>
-          <w:rFonts w:ascii="Consolas" w:hAnsi="Consolas" w:cs="Consolas"/>
-          <w:color w:val="000000"/>
-          <w:sz w:val="19"/>
-          <w:szCs w:val="19"/>
-        </w:rPr>
-        <w:t>CommandType</w:t>
-      </w:r>
-      <w:proofErr w:type="spellEnd"/>
-      <w:r>
-        <w:rPr>
-          <w:rFonts w:ascii="Consolas" w:hAnsi="Consolas" w:cs="Consolas"/>
-          <w:color w:val="000000"/>
-          <w:sz w:val="19"/>
-          <w:szCs w:val="19"/>
-        </w:rPr>
-        <w:t xml:space="preserve"> </w:t>
-      </w:r>
-      <w:proofErr w:type="spellStart"/>
-      <w:r>
-        <w:rPr>
-          <w:rFonts w:ascii="Consolas" w:hAnsi="Consolas" w:cs="Consolas"/>
-          <w:color w:val="000000"/>
-          <w:sz w:val="19"/>
-          <w:szCs w:val="19"/>
-        </w:rPr>
-        <w:t>CommandType</w:t>
-      </w:r>
-      <w:proofErr w:type="spellEnd"/>
-      <w:r>
-        <w:rPr>
-          <w:rFonts w:ascii="Consolas" w:hAnsi="Consolas" w:cs="Consolas"/>
-          <w:color w:val="000000"/>
-          <w:sz w:val="19"/>
-          <w:szCs w:val="19"/>
-        </w:rPr>
-        <w:t xml:space="preserve"> { </w:t>
-      </w:r>
-      <w:r>
-        <w:rPr>
-          <w:rFonts w:ascii="Consolas" w:hAnsi="Consolas" w:cs="Consolas"/>
-          <w:color w:val="0000FF"/>
-          <w:sz w:val="19"/>
-          <w:szCs w:val="19"/>
-        </w:rPr>
-        <w:t>get</w:t>
-      </w:r>
-      <w:r>
-        <w:rPr>
-          <w:rFonts w:ascii="Consolas" w:hAnsi="Consolas" w:cs="Consolas"/>
-          <w:color w:val="000000"/>
-          <w:sz w:val="19"/>
-          <w:szCs w:val="19"/>
-        </w:rPr>
-        <w:t xml:space="preserve">; </w:t>
-      </w:r>
-      <w:r>
-        <w:rPr>
-          <w:rFonts w:ascii="Consolas" w:hAnsi="Consolas" w:cs="Consolas"/>
-          <w:color w:val="0000FF"/>
-          <w:sz w:val="19"/>
-          <w:szCs w:val="19"/>
-        </w:rPr>
-        <w:t>set</w:t>
-      </w:r>
-      <w:r>
-        <w:rPr>
-          <w:rFonts w:ascii="Consolas" w:hAnsi="Consolas" w:cs="Consolas"/>
-          <w:color w:val="000000"/>
-          <w:sz w:val="19"/>
-          <w:szCs w:val="19"/>
-        </w:rPr>
-        <w:t>; }</w:t>
-      </w:r>
-    </w:p>
-    <w:p>
-      <w:pPr>
-        <w:autoSpaceDE w:val="0"/>
-        <w:autoSpaceDN w:val="0"/>
-        <w:adjustRightInd w:val="0"/>
-        <w:spacing w:after="0" w:line="240" w:lineRule="auto"/>
-        <w:rPr>
-          <w:rFonts w:ascii="Consolas" w:hAnsi="Consolas" w:cs="Consolas"/>
-          <w:color w:val="000000"/>
-          <w:sz w:val="19"/>
-          <w:szCs w:val="19"/>
-        </w:rPr>
-      </w:pPr>
-      <w:r>
-        <w:rPr>
-          <w:rFonts w:ascii="Consolas" w:hAnsi="Consolas" w:cs="Consolas"/>
-          <w:color w:val="000000"/>
-          <w:sz w:val="19"/>
-          <w:szCs w:val="19"/>
-        </w:rPr>
-        <w:t xml:space="preserve">    }</w:t>
-      </w:r>
-    </w:p>
-    <w:p>
-      <w:pPr>
-        <w:pStyle w:val="Heading1"/>
-      </w:pPr>
-      <w:proofErr w:type="spellStart"/>
-      <w:r>
-        <w:t>ProcessResponse</w:t>
-      </w:r>
-      <w:proofErr w:type="spellEnd"/>
-    </w:p>
-    <w:p>
-      <w:pPr>
-        <w:autoSpaceDE w:val="0"/>
-        <w:autoSpaceDN w:val="0"/>
-        <w:adjustRightInd w:val="0"/>
-        <w:spacing w:after="0" w:line="240" w:lineRule="auto"/>
-        <w:rPr>
-          <w:rFonts w:ascii="Consolas" w:hAnsi="Consolas" w:cs="Consolas"/>
-          <w:color w:val="000000"/>
-          <w:sz w:val="19"/>
-          <w:szCs w:val="19"/>
-        </w:rPr>
-      </w:pPr>
-      <w:r>
-        <w:rPr>
-          <w:rFonts w:ascii="Consolas" w:hAnsi="Consolas" w:cs="Consolas"/>
-          <w:color w:val="000000"/>
-          <w:sz w:val="19"/>
-          <w:szCs w:val="19"/>
-        </w:rPr>
-        <w:t xml:space="preserve">    </w:t>
-      </w:r>
-      <w:proofErr w:type="gramStart"/>
-      <w:r>
-        <w:rPr>
-          <w:rFonts w:ascii="Consolas" w:hAnsi="Consolas" w:cs="Consolas"/>
-          <w:color w:val="0000FF"/>
-          <w:sz w:val="19"/>
-          <w:szCs w:val="19"/>
-        </w:rPr>
-        <w:t>public</w:t>
-      </w:r>
-      <w:proofErr w:type="gramEnd"/>
-      <w:r>
-        <w:rPr>
-          <w:rFonts w:ascii="Consolas" w:hAnsi="Consolas" w:cs="Consolas"/>
-          <w:color w:val="000000"/>
-          <w:sz w:val="19"/>
-          <w:szCs w:val="19"/>
-        </w:rPr>
-        <w:t xml:space="preserve"> </w:t>
-      </w:r>
-      <w:r>
-        <w:rPr>
-          <w:rFonts w:ascii="Consolas" w:hAnsi="Consolas" w:cs="Consolas"/>
-          <w:color w:val="0000FF"/>
-          <w:sz w:val="19"/>
-          <w:szCs w:val="19"/>
-        </w:rPr>
-        <w:t>class</w:t>
-      </w:r>
-      <w:r>
-        <w:rPr>
-          <w:rFonts w:ascii="Consolas" w:hAnsi="Consolas" w:cs="Consolas"/>
-          <w:color w:val="000000"/>
-          <w:sz w:val="19"/>
-          <w:szCs w:val="19"/>
-        </w:rPr>
-        <w:t xml:space="preserve"> </w:t>
-      </w:r>
-      <w:proofErr w:type="spellStart"/>
-      <w:r>
-        <w:rPr>
-          <w:rFonts w:ascii="Consolas" w:hAnsi="Consolas" w:cs="Consolas"/>
-          <w:color w:val="2B91AF"/>
-          <w:sz w:val="19"/>
-          <w:szCs w:val="19"/>
-        </w:rPr>
-        <w:t>ProcessResponse</w:t>
-      </w:r>
-      <w:proofErr w:type="spellEnd"/>
-    </w:p>
-    <w:p>
-      <w:pPr>
-        <w:autoSpaceDE w:val="0"/>
-        <w:autoSpaceDN w:val="0"/>
-        <w:adjustRightInd w:val="0"/>
-        <w:spacing w:after="0" w:line="240" w:lineRule="auto"/>
-        <w:rPr>
-          <w:rFonts w:ascii="Consolas" w:hAnsi="Consolas" w:cs="Consolas"/>
-          <w:color w:val="000000"/>
-          <w:sz w:val="19"/>
-          <w:szCs w:val="19"/>
-        </w:rPr>
-      </w:pPr>
-      <w:r>
-        <w:rPr>
-          <w:rFonts w:ascii="Consolas" w:hAnsi="Consolas" w:cs="Consolas"/>
-          <w:color w:val="000000"/>
-          <w:sz w:val="19"/>
-          <w:szCs w:val="19"/>
-        </w:rPr>
-        <w:t xml:space="preserve">    {</w:t>
-      </w:r>
-    </w:p>
-    <w:p>
-      <w:pPr>
-        <w:autoSpaceDE w:val="0"/>
-        <w:autoSpaceDN w:val="0"/>
-        <w:adjustRightInd w:val="0"/>
-        <w:spacing w:after="0" w:line="240" w:lineRule="auto"/>
-        <w:rPr>
-          <w:rFonts w:ascii="Consolas" w:hAnsi="Consolas" w:cs="Consolas"/>
-          <w:color w:val="000000"/>
-          <w:sz w:val="19"/>
-          <w:szCs w:val="19"/>
-        </w:rPr>
-      </w:pPr>
-      <w:r>
-        <w:rPr>
-          <w:rFonts w:ascii="Consolas" w:hAnsi="Consolas" w:cs="Consolas"/>
-          <w:color w:val="000000"/>
-          <w:sz w:val="19"/>
-          <w:szCs w:val="19"/>
-        </w:rPr>
-        <w:t xml:space="preserve">        </w:t>
-      </w:r>
-      <w:proofErr w:type="gramStart"/>
-      <w:r>
-        <w:rPr>
-          <w:rFonts w:ascii="Consolas" w:hAnsi="Consolas" w:cs="Consolas"/>
-          <w:color w:val="0000FF"/>
-          <w:sz w:val="19"/>
-          <w:szCs w:val="19"/>
-        </w:rPr>
-        <w:t>public</w:t>
-      </w:r>
-      <w:proofErr w:type="gramEnd"/>
-      <w:r>
-        <w:rPr>
-          <w:rFonts w:ascii="Consolas" w:hAnsi="Consolas" w:cs="Consolas"/>
-          <w:color w:val="000000"/>
-          <w:sz w:val="19"/>
-          <w:szCs w:val="19"/>
-        </w:rPr>
-        <w:t xml:space="preserve"> </w:t>
-      </w:r>
-      <w:proofErr w:type="spellStart"/>
-      <w:r>
-        <w:rPr>
-          <w:rFonts w:ascii="Consolas" w:hAnsi="Consolas" w:cs="Consolas"/>
-          <w:color w:val="000000"/>
-          <w:sz w:val="19"/>
-          <w:szCs w:val="19"/>
-        </w:rPr>
-        <w:t>ProcessResponse</w:t>
-      </w:r>
-      <w:proofErr w:type="spellEnd"/>
-      <w:r>
-        <w:rPr>
-          <w:rFonts w:ascii="Consolas" w:hAnsi="Consolas" w:cs="Consolas"/>
-          <w:color w:val="000000"/>
-          <w:sz w:val="19"/>
-          <w:szCs w:val="19"/>
-        </w:rPr>
-        <w:t>()</w:t>
-      </w:r>
-    </w:p>
-    <w:p>
-      <w:pPr>
-        <w:autoSpaceDE w:val="0"/>
-        <w:autoSpaceDN w:val="0"/>
-        <w:adjustRightInd w:val="0"/>
-        <w:spacing w:after="0" w:line="240" w:lineRule="auto"/>
-        <w:rPr>
-          <w:rFonts w:ascii="Consolas" w:hAnsi="Consolas" w:cs="Consolas"/>
-          <w:color w:val="000000"/>
-          <w:sz w:val="19"/>
-          <w:szCs w:val="19"/>
-        </w:rPr>
-      </w:pPr>
-      <w:r>
-        <w:rPr>
-          <w:rFonts w:ascii="Consolas" w:hAnsi="Consolas" w:cs="Consolas"/>
-          <w:color w:val="000000"/>
-          <w:sz w:val="19"/>
-          <w:szCs w:val="19"/>
-        </w:rPr>
-        <w:t xml:space="preserve">        {</w:t>
-      </w:r>
-    </w:p>
-    <w:p>
-      <w:pPr>
-        <w:autoSpaceDE w:val="0"/>
-        <w:autoSpaceDN w:val="0"/>
-        <w:adjustRightInd w:val="0"/>
-        <w:spacing w:after="0" w:line="240" w:lineRule="auto"/>
-        <w:rPr>
-          <w:rFonts w:ascii="Consolas" w:hAnsi="Consolas" w:cs="Consolas"/>
-          <w:color w:val="000000"/>
-          <w:sz w:val="19"/>
-          <w:szCs w:val="19"/>
-        </w:rPr>
-      </w:pPr>
-      <w:r>
-        <w:rPr>
-          <w:rFonts w:ascii="Consolas" w:hAnsi="Consolas" w:cs="Consolas"/>
-          <w:color w:val="000000"/>
-          <w:sz w:val="19"/>
-          <w:szCs w:val="19"/>
-        </w:rPr>
-        <w:t xml:space="preserve">            Messages = </w:t>
-      </w:r>
-      <w:r>
-        <w:rPr>
-          <w:rFonts w:ascii="Consolas" w:hAnsi="Consolas" w:cs="Consolas"/>
-          <w:color w:val="0000FF"/>
-          <w:sz w:val="19"/>
-          <w:szCs w:val="19"/>
-        </w:rPr>
-        <w:t>new</w:t>
-      </w:r>
-      <w:r>
-        <w:rPr>
-          <w:rFonts w:ascii="Consolas" w:hAnsi="Consolas" w:cs="Consolas"/>
-          <w:color w:val="000000"/>
-          <w:sz w:val="19"/>
-          <w:szCs w:val="19"/>
-        </w:rPr>
-        <w:t xml:space="preserve"> List&lt;</w:t>
-      </w:r>
-      <w:r>
-        <w:rPr>
-          <w:rFonts w:ascii="Consolas" w:hAnsi="Consolas" w:cs="Consolas"/>
-          <w:color w:val="0000FF"/>
-          <w:sz w:val="19"/>
-          <w:szCs w:val="19"/>
-        </w:rPr>
-        <w:t>string</w:t>
-      </w:r>
-      <w:proofErr w:type="gramStart"/>
-      <w:r>
-        <w:rPr>
-          <w:rFonts w:ascii="Consolas" w:hAnsi="Consolas" w:cs="Consolas"/>
-          <w:color w:val="000000"/>
-          <w:sz w:val="19"/>
-          <w:szCs w:val="19"/>
-        </w:rPr>
-        <w:t>&gt;(</w:t>
-      </w:r>
-      <w:proofErr w:type="gramEnd"/>
-      <w:r>
-        <w:rPr>
-          <w:rFonts w:ascii="Consolas" w:hAnsi="Consolas" w:cs="Consolas"/>
-          <w:color w:val="000000"/>
-          <w:sz w:val="19"/>
-          <w:szCs w:val="19"/>
-        </w:rPr>
-        <w:t>);</w:t>
-      </w:r>
-    </w:p>
-    <w:p>
-      <w:pPr>
-        <w:autoSpaceDE w:val="0"/>
-        <w:autoSpaceDN w:val="0"/>
-        <w:adjustRightInd w:val="0"/>
-        <w:spacing w:after="0" w:line="240" w:lineRule="auto"/>
-        <w:rPr>
-          <w:rFonts w:ascii="Consolas" w:hAnsi="Consolas" w:cs="Consolas"/>
-          <w:color w:val="000000"/>
-          <w:sz w:val="19"/>
-          <w:szCs w:val="19"/>
-        </w:rPr>
-      </w:pPr>
-      <w:r>
-        <w:rPr>
-          <w:rFonts w:ascii="Consolas" w:hAnsi="Consolas" w:cs="Consolas"/>
-          <w:color w:val="000000"/>
-          <w:sz w:val="19"/>
-          <w:szCs w:val="19"/>
-        </w:rPr>
-        <w:t xml:space="preserve">        }</w:t>
-      </w:r>
-    </w:p>
-    <w:p>
-      <w:pPr>
-        <w:autoSpaceDE w:val="0"/>
-        <w:autoSpaceDN w:val="0"/>
-        <w:adjustRightInd w:val="0"/>
-        <w:spacing w:after="0" w:line="240" w:lineRule="auto"/>
-        <w:rPr>
-          <w:rFonts w:ascii="Consolas" w:hAnsi="Consolas" w:cs="Consolas"/>
-          <w:color w:val="000000"/>
-          <w:sz w:val="19"/>
-          <w:szCs w:val="19"/>
-        </w:rPr>
-      </w:pPr>
-      <w:r>
-        <w:rPr>
-          <w:rFonts w:ascii="Consolas" w:hAnsi="Consolas" w:cs="Consolas"/>
-          <w:color w:val="000000"/>
-          <w:sz w:val="19"/>
-          <w:szCs w:val="19"/>
-        </w:rPr>
-        <w:t xml:space="preserve">        </w:t>
+        <w:t xml:space="preserve">            </w:t>
       </w:r>
       <w:r>
         <w:rPr>
@@ -6280,1485 +7760,6 @@
           <w:sz w:val="19"/>
           <w:szCs w:val="19"/>
         </w:rPr>
-        <w:t>// Leave the setter public for deserialization.</w:t>
-      </w:r>
-    </w:p>
-    <w:p>
-      <w:pPr>
-        <w:autoSpaceDE w:val="0"/>
-        <w:autoSpaceDN w:val="0"/>
-        <w:adjustRightInd w:val="0"/>
-        <w:spacing w:after="0" w:line="240" w:lineRule="auto"/>
-        <w:rPr>
-          <w:rFonts w:ascii="Consolas" w:hAnsi="Consolas" w:cs="Consolas"/>
-          <w:color w:val="000000"/>
-          <w:sz w:val="19"/>
-          <w:szCs w:val="19"/>
-        </w:rPr>
-      </w:pPr>
-      <w:r>
-        <w:rPr>
-          <w:rFonts w:ascii="Consolas" w:hAnsi="Consolas" w:cs="Consolas"/>
-          <w:color w:val="000000"/>
-          <w:sz w:val="19"/>
-          <w:szCs w:val="19"/>
-        </w:rPr>
-        <w:t xml:space="preserve">        </w:t>
-      </w:r>
-      <w:proofErr w:type="gramStart"/>
-      <w:r>
-        <w:rPr>
-          <w:rFonts w:ascii="Consolas" w:hAnsi="Consolas" w:cs="Consolas"/>
-          <w:color w:val="0000FF"/>
-          <w:sz w:val="19"/>
-          <w:szCs w:val="19"/>
-        </w:rPr>
-        <w:t>public</w:t>
-      </w:r>
-      <w:proofErr w:type="gramEnd"/>
-      <w:r>
-        <w:rPr>
-          <w:rFonts w:ascii="Consolas" w:hAnsi="Consolas" w:cs="Consolas"/>
-          <w:color w:val="000000"/>
-          <w:sz w:val="19"/>
-          <w:szCs w:val="19"/>
-        </w:rPr>
-        <w:t xml:space="preserve"> List&lt;</w:t>
-      </w:r>
-      <w:r>
-        <w:rPr>
-          <w:rFonts w:ascii="Consolas" w:hAnsi="Consolas" w:cs="Consolas"/>
-          <w:color w:val="0000FF"/>
-          <w:sz w:val="19"/>
-          <w:szCs w:val="19"/>
-        </w:rPr>
-        <w:t>string</w:t>
-      </w:r>
-      <w:r>
-        <w:rPr>
-          <w:rFonts w:ascii="Consolas" w:hAnsi="Consolas" w:cs="Consolas"/>
-          <w:color w:val="000000"/>
-          <w:sz w:val="19"/>
-          <w:szCs w:val="19"/>
-        </w:rPr>
-        <w:t xml:space="preserve">&gt; Messages { </w:t>
-      </w:r>
-      <w:r>
-        <w:rPr>
-          <w:rFonts w:ascii="Consolas" w:hAnsi="Consolas" w:cs="Consolas"/>
-          <w:color w:val="0000FF"/>
-          <w:sz w:val="19"/>
-          <w:szCs w:val="19"/>
-        </w:rPr>
-        <w:t>get</w:t>
-      </w:r>
-      <w:r>
-        <w:rPr>
-          <w:rFonts w:ascii="Consolas" w:hAnsi="Consolas" w:cs="Consolas"/>
-          <w:color w:val="000000"/>
-          <w:sz w:val="19"/>
-          <w:szCs w:val="19"/>
-        </w:rPr>
-        <w:t xml:space="preserve">; </w:t>
-      </w:r>
-      <w:r>
-        <w:rPr>
-          <w:rFonts w:ascii="Consolas" w:hAnsi="Consolas" w:cs="Consolas"/>
-          <w:color w:val="0000FF"/>
-          <w:sz w:val="19"/>
-          <w:szCs w:val="19"/>
-        </w:rPr>
-        <w:t>set</w:t>
-      </w:r>
-      <w:r>
-        <w:rPr>
-          <w:rFonts w:ascii="Consolas" w:hAnsi="Consolas" w:cs="Consolas"/>
-          <w:color w:val="000000"/>
-          <w:sz w:val="19"/>
-          <w:szCs w:val="19"/>
-        </w:rPr>
-        <w:t>; }</w:t>
-      </w:r>
-    </w:p>
-    <w:p>
-      <w:pPr>
-        <w:autoSpaceDE w:val="0"/>
-        <w:autoSpaceDN w:val="0"/>
-        <w:adjustRightInd w:val="0"/>
-        <w:spacing w:after="0" w:line="240" w:lineRule="auto"/>
-        <w:rPr>
-          <w:rFonts w:ascii="Consolas" w:hAnsi="Consolas" w:cs="Consolas"/>
-          <w:color w:val="000000"/>
-          <w:sz w:val="19"/>
-          <w:szCs w:val="19"/>
-        </w:rPr>
-      </w:pPr>
-      <w:r>
-        <w:rPr>
-          <w:rFonts w:ascii="Consolas" w:hAnsi="Consolas" w:cs="Consolas"/>
-          <w:color w:val="000000"/>
-          <w:sz w:val="19"/>
-          <w:szCs w:val="19"/>
-        </w:rPr>
-        <w:t xml:space="preserve">    }</w:t>
-      </w:r>
-    </w:p>
-    <w:p/>
-    <w:p>
-      <w:r>
-        <w:t xml:space="preserve">As mentioned earlier, the class library has an external dependency on the </w:t>
-      </w:r>
-      <w:proofErr w:type="spellStart"/>
-      <w:r>
-        <w:t>appsettings.json</w:t>
-      </w:r>
-      <w:proofErr w:type="spellEnd"/>
-      <w:r>
-        <w:t xml:space="preserve"> represented under the </w:t>
-      </w:r>
-      <w:proofErr w:type="spellStart"/>
-      <w:r>
-        <w:t>BusinessConfiguration</w:t>
-      </w:r>
-      <w:proofErr w:type="spellEnd"/>
-      <w:r>
-        <w:t xml:space="preserve"> section by a </w:t>
-      </w:r>
-      <w:proofErr w:type="spellStart"/>
-      <w:r>
-        <w:t>ConnectionString</w:t>
-      </w:r>
-      <w:proofErr w:type="spellEnd"/>
-      <w:r>
-        <w:t xml:space="preserve"> and </w:t>
-      </w:r>
-      <w:proofErr w:type="spellStart"/>
-      <w:r>
-        <w:t>DocumentPath</w:t>
-      </w:r>
-      <w:proofErr w:type="spellEnd"/>
-      <w:r>
-        <w:t>.</w:t>
-      </w:r>
-    </w:p>
-    <w:p>
-      <w:pPr>
-        <w:pStyle w:val="Heading1"/>
-      </w:pPr>
-      <w:proofErr w:type="spellStart"/>
-      <w:r>
-        <w:t>BusinessConfiguration</w:t>
-      </w:r>
-      <w:proofErr w:type="spellEnd"/>
-    </w:p>
-    <w:p>
-      <w:pPr>
-        <w:autoSpaceDE w:val="0"/>
-        <w:autoSpaceDN w:val="0"/>
-        <w:adjustRightInd w:val="0"/>
-        <w:spacing w:after="0" w:line="240" w:lineRule="auto"/>
-        <w:rPr>
-          <w:rFonts w:ascii="Consolas" w:hAnsi="Consolas" w:cs="Consolas"/>
-          <w:color w:val="000000"/>
-          <w:sz w:val="19"/>
-          <w:szCs w:val="19"/>
-        </w:rPr>
-      </w:pPr>
-      <w:r>
-        <w:rPr>
-          <w:rFonts w:ascii="Consolas" w:hAnsi="Consolas" w:cs="Consolas"/>
-          <w:color w:val="000000"/>
-          <w:sz w:val="19"/>
-          <w:szCs w:val="19"/>
-        </w:rPr>
-        <w:t xml:space="preserve">    </w:t>
-      </w:r>
-      <w:proofErr w:type="gramStart"/>
-      <w:r>
-        <w:rPr>
-          <w:rFonts w:ascii="Consolas" w:hAnsi="Consolas" w:cs="Consolas"/>
-          <w:color w:val="0000FF"/>
-          <w:sz w:val="19"/>
-          <w:szCs w:val="19"/>
-        </w:rPr>
-        <w:t>public</w:t>
-      </w:r>
-      <w:proofErr w:type="gramEnd"/>
-      <w:r>
-        <w:rPr>
-          <w:rFonts w:ascii="Consolas" w:hAnsi="Consolas" w:cs="Consolas"/>
-          <w:color w:val="000000"/>
-          <w:sz w:val="19"/>
-          <w:szCs w:val="19"/>
-        </w:rPr>
-        <w:t xml:space="preserve"> </w:t>
-      </w:r>
-      <w:r>
-        <w:rPr>
-          <w:rFonts w:ascii="Consolas" w:hAnsi="Consolas" w:cs="Consolas"/>
-          <w:color w:val="0000FF"/>
-          <w:sz w:val="19"/>
-          <w:szCs w:val="19"/>
-        </w:rPr>
-        <w:t>class</w:t>
-      </w:r>
-      <w:r>
-        <w:rPr>
-          <w:rFonts w:ascii="Consolas" w:hAnsi="Consolas" w:cs="Consolas"/>
-          <w:color w:val="000000"/>
-          <w:sz w:val="19"/>
-          <w:szCs w:val="19"/>
-        </w:rPr>
-        <w:t xml:space="preserve"> </w:t>
-      </w:r>
-      <w:proofErr w:type="spellStart"/>
-      <w:r>
-        <w:rPr>
-          <w:rFonts w:ascii="Consolas" w:hAnsi="Consolas" w:cs="Consolas"/>
-          <w:color w:val="2B91AF"/>
-          <w:sz w:val="19"/>
-          <w:szCs w:val="19"/>
-        </w:rPr>
-        <w:t>BusinessConfiguration</w:t>
-      </w:r>
-      <w:proofErr w:type="spellEnd"/>
-    </w:p>
-    <w:p>
-      <w:pPr>
-        <w:autoSpaceDE w:val="0"/>
-        <w:autoSpaceDN w:val="0"/>
-        <w:adjustRightInd w:val="0"/>
-        <w:spacing w:after="0" w:line="240" w:lineRule="auto"/>
-        <w:rPr>
-          <w:rFonts w:ascii="Consolas" w:hAnsi="Consolas" w:cs="Consolas"/>
-          <w:color w:val="000000"/>
-          <w:sz w:val="19"/>
-          <w:szCs w:val="19"/>
-        </w:rPr>
-      </w:pPr>
-      <w:r>
-        <w:rPr>
-          <w:rFonts w:ascii="Consolas" w:hAnsi="Consolas" w:cs="Consolas"/>
-          <w:color w:val="000000"/>
-          <w:sz w:val="19"/>
-          <w:szCs w:val="19"/>
-        </w:rPr>
-        <w:t xml:space="preserve">    {</w:t>
-      </w:r>
-    </w:p>
-    <w:p>
-      <w:pPr>
-        <w:autoSpaceDE w:val="0"/>
-        <w:autoSpaceDN w:val="0"/>
-        <w:adjustRightInd w:val="0"/>
-        <w:spacing w:after="0" w:line="240" w:lineRule="auto"/>
-        <w:rPr>
-          <w:rFonts w:ascii="Consolas" w:hAnsi="Consolas" w:cs="Consolas"/>
-          <w:color w:val="000000"/>
-          <w:sz w:val="19"/>
-          <w:szCs w:val="19"/>
-        </w:rPr>
-      </w:pPr>
-      <w:r>
-        <w:rPr>
-          <w:rFonts w:ascii="Consolas" w:hAnsi="Consolas" w:cs="Consolas"/>
-          <w:color w:val="000000"/>
-          <w:sz w:val="19"/>
-          <w:szCs w:val="19"/>
-        </w:rPr>
-        <w:t xml:space="preserve">        </w:t>
-      </w:r>
-      <w:proofErr w:type="gramStart"/>
-      <w:r>
-        <w:rPr>
-          <w:rFonts w:ascii="Consolas" w:hAnsi="Consolas" w:cs="Consolas"/>
-          <w:color w:val="0000FF"/>
-          <w:sz w:val="19"/>
-          <w:szCs w:val="19"/>
-        </w:rPr>
-        <w:t>public</w:t>
-      </w:r>
-      <w:proofErr w:type="gramEnd"/>
-      <w:r>
-        <w:rPr>
-          <w:rFonts w:ascii="Consolas" w:hAnsi="Consolas" w:cs="Consolas"/>
-          <w:color w:val="000000"/>
-          <w:sz w:val="19"/>
-          <w:szCs w:val="19"/>
-        </w:rPr>
-        <w:t xml:space="preserve"> </w:t>
-      </w:r>
-      <w:r>
-        <w:rPr>
-          <w:rFonts w:ascii="Consolas" w:hAnsi="Consolas" w:cs="Consolas"/>
-          <w:color w:val="0000FF"/>
-          <w:sz w:val="19"/>
-          <w:szCs w:val="19"/>
-        </w:rPr>
-        <w:t>string</w:t>
-      </w:r>
-      <w:r>
-        <w:rPr>
-          <w:rFonts w:ascii="Consolas" w:hAnsi="Consolas" w:cs="Consolas"/>
-          <w:color w:val="000000"/>
-          <w:sz w:val="19"/>
-          <w:szCs w:val="19"/>
-        </w:rPr>
-        <w:t xml:space="preserve"> </w:t>
-      </w:r>
-      <w:proofErr w:type="spellStart"/>
-      <w:r>
-        <w:rPr>
-          <w:rFonts w:ascii="Consolas" w:hAnsi="Consolas" w:cs="Consolas"/>
-          <w:color w:val="000000"/>
-          <w:sz w:val="19"/>
-          <w:szCs w:val="19"/>
-        </w:rPr>
-        <w:t>ConnectionString</w:t>
-      </w:r>
-      <w:proofErr w:type="spellEnd"/>
-      <w:r>
-        <w:rPr>
-          <w:rFonts w:ascii="Consolas" w:hAnsi="Consolas" w:cs="Consolas"/>
-          <w:color w:val="000000"/>
-          <w:sz w:val="19"/>
-          <w:szCs w:val="19"/>
-        </w:rPr>
-        <w:t xml:space="preserve"> { </w:t>
-      </w:r>
-      <w:r>
-        <w:rPr>
-          <w:rFonts w:ascii="Consolas" w:hAnsi="Consolas" w:cs="Consolas"/>
-          <w:color w:val="0000FF"/>
-          <w:sz w:val="19"/>
-          <w:szCs w:val="19"/>
-        </w:rPr>
-        <w:t>get</w:t>
-      </w:r>
-      <w:r>
-        <w:rPr>
-          <w:rFonts w:ascii="Consolas" w:hAnsi="Consolas" w:cs="Consolas"/>
-          <w:color w:val="000000"/>
-          <w:sz w:val="19"/>
-          <w:szCs w:val="19"/>
-        </w:rPr>
-        <w:t xml:space="preserve">; </w:t>
-      </w:r>
-      <w:r>
-        <w:rPr>
-          <w:rFonts w:ascii="Consolas" w:hAnsi="Consolas" w:cs="Consolas"/>
-          <w:color w:val="0000FF"/>
-          <w:sz w:val="19"/>
-          <w:szCs w:val="19"/>
-        </w:rPr>
-        <w:t>set</w:t>
-      </w:r>
-      <w:r>
-        <w:rPr>
-          <w:rFonts w:ascii="Consolas" w:hAnsi="Consolas" w:cs="Consolas"/>
-          <w:color w:val="000000"/>
-          <w:sz w:val="19"/>
-          <w:szCs w:val="19"/>
-        </w:rPr>
-        <w:t>; }</w:t>
-      </w:r>
-    </w:p>
-    <w:p>
-      <w:pPr>
-        <w:autoSpaceDE w:val="0"/>
-        <w:autoSpaceDN w:val="0"/>
-        <w:adjustRightInd w:val="0"/>
-        <w:spacing w:after="0" w:line="240" w:lineRule="auto"/>
-        <w:rPr>
-          <w:rFonts w:ascii="Consolas" w:hAnsi="Consolas" w:cs="Consolas"/>
-          <w:color w:val="000000"/>
-          <w:sz w:val="19"/>
-          <w:szCs w:val="19"/>
-        </w:rPr>
-      </w:pPr>
-      <w:r>
-        <w:rPr>
-          <w:rFonts w:ascii="Consolas" w:hAnsi="Consolas" w:cs="Consolas"/>
-          <w:color w:val="000000"/>
-          <w:sz w:val="19"/>
-          <w:szCs w:val="19"/>
-        </w:rPr>
-        <w:t xml:space="preserve">        </w:t>
-      </w:r>
-      <w:proofErr w:type="gramStart"/>
-      <w:r>
-        <w:rPr>
-          <w:rFonts w:ascii="Consolas" w:hAnsi="Consolas" w:cs="Consolas"/>
-          <w:color w:val="0000FF"/>
-          <w:sz w:val="19"/>
-          <w:szCs w:val="19"/>
-        </w:rPr>
-        <w:t>public</w:t>
-      </w:r>
-      <w:proofErr w:type="gramEnd"/>
-      <w:r>
-        <w:rPr>
-          <w:rFonts w:ascii="Consolas" w:hAnsi="Consolas" w:cs="Consolas"/>
-          <w:color w:val="000000"/>
-          <w:sz w:val="19"/>
-          <w:szCs w:val="19"/>
-        </w:rPr>
-        <w:t xml:space="preserve"> </w:t>
-      </w:r>
-      <w:r>
-        <w:rPr>
-          <w:rFonts w:ascii="Consolas" w:hAnsi="Consolas" w:cs="Consolas"/>
-          <w:color w:val="0000FF"/>
-          <w:sz w:val="19"/>
-          <w:szCs w:val="19"/>
-        </w:rPr>
-        <w:t>string</w:t>
-      </w:r>
-      <w:r>
-        <w:rPr>
-          <w:rFonts w:ascii="Consolas" w:hAnsi="Consolas" w:cs="Consolas"/>
-          <w:color w:val="000000"/>
-          <w:sz w:val="19"/>
-          <w:szCs w:val="19"/>
-        </w:rPr>
-        <w:t xml:space="preserve"> </w:t>
-      </w:r>
-      <w:proofErr w:type="spellStart"/>
-      <w:r>
-        <w:rPr>
-          <w:rFonts w:ascii="Consolas" w:hAnsi="Consolas" w:cs="Consolas"/>
-          <w:color w:val="000000"/>
-          <w:sz w:val="19"/>
-          <w:szCs w:val="19"/>
-        </w:rPr>
-        <w:t>DocumentPath</w:t>
-      </w:r>
-      <w:proofErr w:type="spellEnd"/>
-      <w:r>
-        <w:rPr>
-          <w:rFonts w:ascii="Consolas" w:hAnsi="Consolas" w:cs="Consolas"/>
-          <w:color w:val="000000"/>
-          <w:sz w:val="19"/>
-          <w:szCs w:val="19"/>
-        </w:rPr>
-        <w:t xml:space="preserve"> { </w:t>
-      </w:r>
-      <w:r>
-        <w:rPr>
-          <w:rFonts w:ascii="Consolas" w:hAnsi="Consolas" w:cs="Consolas"/>
-          <w:color w:val="0000FF"/>
-          <w:sz w:val="19"/>
-          <w:szCs w:val="19"/>
-        </w:rPr>
-        <w:t>get</w:t>
-      </w:r>
-      <w:r>
-        <w:rPr>
-          <w:rFonts w:ascii="Consolas" w:hAnsi="Consolas" w:cs="Consolas"/>
-          <w:color w:val="000000"/>
-          <w:sz w:val="19"/>
-          <w:szCs w:val="19"/>
-        </w:rPr>
-        <w:t xml:space="preserve">; </w:t>
-      </w:r>
-      <w:r>
-        <w:rPr>
-          <w:rFonts w:ascii="Consolas" w:hAnsi="Consolas" w:cs="Consolas"/>
-          <w:color w:val="0000FF"/>
-          <w:sz w:val="19"/>
-          <w:szCs w:val="19"/>
-        </w:rPr>
-        <w:t>set</w:t>
-      </w:r>
-      <w:r>
-        <w:rPr>
-          <w:rFonts w:ascii="Consolas" w:hAnsi="Consolas" w:cs="Consolas"/>
-          <w:color w:val="000000"/>
-          <w:sz w:val="19"/>
-          <w:szCs w:val="19"/>
-        </w:rPr>
-        <w:t>; }</w:t>
-      </w:r>
-    </w:p>
-    <w:p>
-      <w:pPr>
-        <w:autoSpaceDE w:val="0"/>
-        <w:autoSpaceDN w:val="0"/>
-        <w:adjustRightInd w:val="0"/>
-        <w:spacing w:after="0" w:line="240" w:lineRule="auto"/>
-        <w:rPr>
-          <w:rFonts w:ascii="Consolas" w:hAnsi="Consolas" w:cs="Consolas"/>
-          <w:color w:val="000000"/>
-          <w:sz w:val="19"/>
-          <w:szCs w:val="19"/>
-        </w:rPr>
-      </w:pPr>
-      <w:r>
-        <w:rPr>
-          <w:rFonts w:ascii="Consolas" w:hAnsi="Consolas" w:cs="Consolas"/>
-          <w:color w:val="000000"/>
-          <w:sz w:val="19"/>
-          <w:szCs w:val="19"/>
-        </w:rPr>
-        <w:t xml:space="preserve">    }</w:t>
-      </w:r>
-    </w:p>
-    <w:p/>
-    <w:p>
-      <w:r>
-        <w:t xml:space="preserve">The goal </w:t>
-      </w:r>
-      <w:r>
-        <w:t>with these</w:t>
-      </w:r>
-      <w:r>
-        <w:t xml:space="preserve"> next </w:t>
-      </w:r>
-      <w:r>
-        <w:t xml:space="preserve">classes </w:t>
-      </w:r>
-      <w:r>
-        <w:t xml:space="preserve">is to separate the concerns of dependency injection.  </w:t>
-      </w:r>
-      <w:r>
-        <w:t xml:space="preserve">We want the ability to </w:t>
-      </w:r>
-      <w:r>
-        <w:t>add a class library to the solution</w:t>
-      </w:r>
-      <w:r>
-        <w:t xml:space="preserve"> and</w:t>
-      </w:r>
-      <w:r>
-        <w:t xml:space="preserve"> register a single class from that library that knows how to register all of its dependencies</w:t>
-      </w:r>
-      <w:r>
-        <w:t>.</w:t>
-      </w:r>
-      <w:r>
-        <w:t xml:space="preserve">  This leaves the Startup clean with a few registrations making it easier to read and maintain.</w:t>
-      </w:r>
-    </w:p>
-    <w:p>
-      <w:pPr>
-        <w:pStyle w:val="Heading1"/>
-      </w:pPr>
-      <w:proofErr w:type="spellStart"/>
-      <w:r>
-        <w:t>ServiceCollectionForBusiness</w:t>
-      </w:r>
-      <w:proofErr w:type="spellEnd"/>
-    </w:p>
-    <w:p>
-      <w:pPr>
-        <w:autoSpaceDE w:val="0"/>
-        <w:autoSpaceDN w:val="0"/>
-        <w:adjustRightInd w:val="0"/>
-        <w:spacing w:after="0" w:line="240" w:lineRule="auto"/>
-        <w:rPr>
-          <w:rFonts w:ascii="Consolas" w:hAnsi="Consolas" w:cs="Consolas"/>
-          <w:color w:val="000000"/>
-          <w:sz w:val="19"/>
-          <w:szCs w:val="19"/>
-        </w:rPr>
-      </w:pPr>
-      <w:r>
-        <w:rPr>
-          <w:rFonts w:ascii="Consolas" w:hAnsi="Consolas" w:cs="Consolas"/>
-          <w:color w:val="000000"/>
-          <w:sz w:val="19"/>
-          <w:szCs w:val="19"/>
-        </w:rPr>
-        <w:t xml:space="preserve">    </w:t>
-      </w:r>
-      <w:proofErr w:type="gramStart"/>
-      <w:r>
-        <w:rPr>
-          <w:rFonts w:ascii="Consolas" w:hAnsi="Consolas" w:cs="Consolas"/>
-          <w:color w:val="0000FF"/>
-          <w:sz w:val="19"/>
-          <w:szCs w:val="19"/>
-        </w:rPr>
-        <w:t>public</w:t>
-      </w:r>
-      <w:proofErr w:type="gramEnd"/>
-      <w:r>
-        <w:rPr>
-          <w:rFonts w:ascii="Consolas" w:hAnsi="Consolas" w:cs="Consolas"/>
-          <w:color w:val="000000"/>
-          <w:sz w:val="19"/>
-          <w:szCs w:val="19"/>
-        </w:rPr>
-        <w:t xml:space="preserve"> </w:t>
-      </w:r>
-      <w:r>
-        <w:rPr>
-          <w:rFonts w:ascii="Consolas" w:hAnsi="Consolas" w:cs="Consolas"/>
-          <w:color w:val="0000FF"/>
-          <w:sz w:val="19"/>
-          <w:szCs w:val="19"/>
-        </w:rPr>
-        <w:t>class</w:t>
-      </w:r>
-      <w:r>
-        <w:rPr>
-          <w:rFonts w:ascii="Consolas" w:hAnsi="Consolas" w:cs="Consolas"/>
-          <w:color w:val="000000"/>
-          <w:sz w:val="19"/>
-          <w:szCs w:val="19"/>
-        </w:rPr>
-        <w:t xml:space="preserve"> </w:t>
-      </w:r>
-      <w:proofErr w:type="spellStart"/>
-      <w:r>
-        <w:rPr>
-          <w:rFonts w:ascii="Consolas" w:hAnsi="Consolas" w:cs="Consolas"/>
-          <w:color w:val="2B91AF"/>
-          <w:sz w:val="19"/>
-          <w:szCs w:val="19"/>
-        </w:rPr>
-        <w:t>ServiceCollectionForBusiness</w:t>
-      </w:r>
-      <w:proofErr w:type="spellEnd"/>
-      <w:r>
-        <w:rPr>
-          <w:rFonts w:ascii="Consolas" w:hAnsi="Consolas" w:cs="Consolas"/>
-          <w:color w:val="000000"/>
-          <w:sz w:val="19"/>
-          <w:szCs w:val="19"/>
-        </w:rPr>
-        <w:t xml:space="preserve"> : </w:t>
-      </w:r>
-      <w:proofErr w:type="spellStart"/>
-      <w:r>
-        <w:rPr>
-          <w:rFonts w:ascii="Consolas" w:hAnsi="Consolas" w:cs="Consolas"/>
-          <w:color w:val="000000"/>
-          <w:sz w:val="19"/>
-          <w:szCs w:val="19"/>
-        </w:rPr>
-        <w:t>IServiceCollectionForBusiness</w:t>
-      </w:r>
-      <w:proofErr w:type="spellEnd"/>
-    </w:p>
-    <w:p>
-      <w:pPr>
-        <w:autoSpaceDE w:val="0"/>
-        <w:autoSpaceDN w:val="0"/>
-        <w:adjustRightInd w:val="0"/>
-        <w:spacing w:after="0" w:line="240" w:lineRule="auto"/>
-        <w:rPr>
-          <w:rFonts w:ascii="Consolas" w:hAnsi="Consolas" w:cs="Consolas"/>
-          <w:color w:val="000000"/>
-          <w:sz w:val="19"/>
-          <w:szCs w:val="19"/>
-        </w:rPr>
-      </w:pPr>
-      <w:r>
-        <w:rPr>
-          <w:rFonts w:ascii="Consolas" w:hAnsi="Consolas" w:cs="Consolas"/>
-          <w:color w:val="000000"/>
-          <w:sz w:val="19"/>
-          <w:szCs w:val="19"/>
-        </w:rPr>
-        <w:t xml:space="preserve">    {</w:t>
-      </w:r>
-    </w:p>
-    <w:p>
-      <w:pPr>
-        <w:autoSpaceDE w:val="0"/>
-        <w:autoSpaceDN w:val="0"/>
-        <w:adjustRightInd w:val="0"/>
-        <w:spacing w:after="0" w:line="240" w:lineRule="auto"/>
-        <w:rPr>
-          <w:rFonts w:ascii="Consolas" w:hAnsi="Consolas" w:cs="Consolas"/>
-          <w:color w:val="000000"/>
-          <w:sz w:val="19"/>
-          <w:szCs w:val="19"/>
-        </w:rPr>
-      </w:pPr>
-      <w:r>
-        <w:rPr>
-          <w:rFonts w:ascii="Consolas" w:hAnsi="Consolas" w:cs="Consolas"/>
-          <w:color w:val="000000"/>
-          <w:sz w:val="19"/>
-          <w:szCs w:val="19"/>
-        </w:rPr>
-        <w:t xml:space="preserve">        </w:t>
-      </w:r>
-      <w:proofErr w:type="gramStart"/>
-      <w:r>
-        <w:rPr>
-          <w:rFonts w:ascii="Consolas" w:hAnsi="Consolas" w:cs="Consolas"/>
-          <w:color w:val="0000FF"/>
-          <w:sz w:val="19"/>
-          <w:szCs w:val="19"/>
-        </w:rPr>
-        <w:t>public</w:t>
-      </w:r>
-      <w:proofErr w:type="gramEnd"/>
-      <w:r>
-        <w:rPr>
-          <w:rFonts w:ascii="Consolas" w:hAnsi="Consolas" w:cs="Consolas"/>
-          <w:color w:val="000000"/>
-          <w:sz w:val="19"/>
-          <w:szCs w:val="19"/>
-        </w:rPr>
-        <w:t xml:space="preserve"> </w:t>
-      </w:r>
-      <w:r>
-        <w:rPr>
-          <w:rFonts w:ascii="Consolas" w:hAnsi="Consolas" w:cs="Consolas"/>
-          <w:color w:val="0000FF"/>
-          <w:sz w:val="19"/>
-          <w:szCs w:val="19"/>
-        </w:rPr>
-        <w:t>void</w:t>
-      </w:r>
-      <w:r>
-        <w:rPr>
-          <w:rFonts w:ascii="Consolas" w:hAnsi="Consolas" w:cs="Consolas"/>
-          <w:color w:val="000000"/>
-          <w:sz w:val="19"/>
-          <w:szCs w:val="19"/>
-        </w:rPr>
-        <w:t xml:space="preserve"> </w:t>
-      </w:r>
-      <w:proofErr w:type="spellStart"/>
-      <w:r>
-        <w:rPr>
-          <w:rFonts w:ascii="Consolas" w:hAnsi="Consolas" w:cs="Consolas"/>
-          <w:color w:val="000000"/>
-          <w:sz w:val="19"/>
-          <w:szCs w:val="19"/>
-        </w:rPr>
-        <w:t>RegisterDependencies</w:t>
-      </w:r>
-      <w:proofErr w:type="spellEnd"/>
-      <w:r>
-        <w:rPr>
-          <w:rFonts w:ascii="Consolas" w:hAnsi="Consolas" w:cs="Consolas"/>
-          <w:color w:val="000000"/>
-          <w:sz w:val="19"/>
-          <w:szCs w:val="19"/>
-        </w:rPr>
-        <w:t>(</w:t>
-      </w:r>
-      <w:proofErr w:type="spellStart"/>
-      <w:r>
-        <w:rPr>
-          <w:rFonts w:ascii="Consolas" w:hAnsi="Consolas" w:cs="Consolas"/>
-          <w:color w:val="000000"/>
-          <w:sz w:val="19"/>
-          <w:szCs w:val="19"/>
-        </w:rPr>
-        <w:t>IConfiguration</w:t>
-      </w:r>
-      <w:proofErr w:type="spellEnd"/>
-      <w:r>
-        <w:rPr>
-          <w:rFonts w:ascii="Consolas" w:hAnsi="Consolas" w:cs="Consolas"/>
-          <w:color w:val="000000"/>
-          <w:sz w:val="19"/>
-          <w:szCs w:val="19"/>
-        </w:rPr>
-        <w:t xml:space="preserve"> configuration,</w:t>
-      </w:r>
-    </w:p>
-    <w:p>
-      <w:pPr>
-        <w:autoSpaceDE w:val="0"/>
-        <w:autoSpaceDN w:val="0"/>
-        <w:adjustRightInd w:val="0"/>
-        <w:spacing w:after="0" w:line="240" w:lineRule="auto"/>
-        <w:rPr>
-          <w:rFonts w:ascii="Consolas" w:hAnsi="Consolas" w:cs="Consolas"/>
-          <w:color w:val="000000"/>
-          <w:sz w:val="19"/>
-          <w:szCs w:val="19"/>
-        </w:rPr>
-      </w:pPr>
-      <w:r>
-        <w:rPr>
-          <w:rFonts w:ascii="Consolas" w:hAnsi="Consolas" w:cs="Consolas"/>
-          <w:color w:val="000000"/>
-          <w:sz w:val="19"/>
-          <w:szCs w:val="19"/>
-        </w:rPr>
-        <w:t xml:space="preserve">                                         </w:t>
-      </w:r>
-      <w:proofErr w:type="spellStart"/>
-      <w:r>
-        <w:rPr>
-          <w:rFonts w:ascii="Consolas" w:hAnsi="Consolas" w:cs="Consolas"/>
-          <w:color w:val="000000"/>
-          <w:sz w:val="19"/>
-          <w:szCs w:val="19"/>
-        </w:rPr>
-        <w:t>IServiceCollection</w:t>
-      </w:r>
-      <w:proofErr w:type="spellEnd"/>
-      <w:r>
-        <w:rPr>
-          <w:rFonts w:ascii="Consolas" w:hAnsi="Consolas" w:cs="Consolas"/>
-          <w:color w:val="000000"/>
-          <w:sz w:val="19"/>
-          <w:szCs w:val="19"/>
-        </w:rPr>
-        <w:t xml:space="preserve"> services)</w:t>
-      </w:r>
-    </w:p>
-    <w:p>
-      <w:pPr>
-        <w:autoSpaceDE w:val="0"/>
-        <w:autoSpaceDN w:val="0"/>
-        <w:adjustRightInd w:val="0"/>
-        <w:spacing w:after="0" w:line="240" w:lineRule="auto"/>
-        <w:rPr>
-          <w:rFonts w:ascii="Consolas" w:hAnsi="Consolas" w:cs="Consolas"/>
-          <w:color w:val="000000"/>
-          <w:sz w:val="19"/>
-          <w:szCs w:val="19"/>
-        </w:rPr>
-      </w:pPr>
-      <w:r>
-        <w:rPr>
-          <w:rFonts w:ascii="Consolas" w:hAnsi="Consolas" w:cs="Consolas"/>
-          <w:color w:val="000000"/>
-          <w:sz w:val="19"/>
-          <w:szCs w:val="19"/>
-        </w:rPr>
-        <w:t xml:space="preserve">        {</w:t>
-      </w:r>
-    </w:p>
-    <w:p>
-      <w:pPr>
-        <w:autoSpaceDE w:val="0"/>
-        <w:autoSpaceDN w:val="0"/>
-        <w:adjustRightInd w:val="0"/>
-        <w:spacing w:after="0" w:line="240" w:lineRule="auto"/>
-        <w:rPr>
-          <w:rFonts w:ascii="Consolas" w:hAnsi="Consolas" w:cs="Consolas"/>
-          <w:color w:val="000000"/>
-          <w:sz w:val="19"/>
-          <w:szCs w:val="19"/>
-        </w:rPr>
-      </w:pPr>
-      <w:r>
-        <w:rPr>
-          <w:rFonts w:ascii="Consolas" w:hAnsi="Consolas" w:cs="Consolas"/>
-          <w:color w:val="000000"/>
-          <w:sz w:val="19"/>
-          <w:szCs w:val="19"/>
-        </w:rPr>
-        <w:t xml:space="preserve">            </w:t>
-      </w:r>
-      <w:r>
-        <w:rPr>
-          <w:rFonts w:ascii="Consolas" w:hAnsi="Consolas" w:cs="Consolas"/>
-          <w:color w:val="008000"/>
-          <w:sz w:val="19"/>
-          <w:szCs w:val="19"/>
-        </w:rPr>
-        <w:t xml:space="preserve">// Bind the configuration to </w:t>
-      </w:r>
-    </w:p>
-    <w:p>
-      <w:pPr>
-        <w:autoSpaceDE w:val="0"/>
-        <w:autoSpaceDN w:val="0"/>
-        <w:adjustRightInd w:val="0"/>
-        <w:spacing w:after="0" w:line="240" w:lineRule="auto"/>
-        <w:rPr>
-          <w:rFonts w:ascii="Consolas" w:hAnsi="Consolas" w:cs="Consolas"/>
-          <w:color w:val="000000"/>
-          <w:sz w:val="19"/>
-          <w:szCs w:val="19"/>
-        </w:rPr>
-      </w:pPr>
-      <w:r>
-        <w:rPr>
-          <w:rFonts w:ascii="Consolas" w:hAnsi="Consolas" w:cs="Consolas"/>
-          <w:color w:val="000000"/>
-          <w:sz w:val="19"/>
-          <w:szCs w:val="19"/>
-        </w:rPr>
-        <w:t xml:space="preserve">            </w:t>
-      </w:r>
-      <w:proofErr w:type="spellStart"/>
-      <w:proofErr w:type="gramStart"/>
-      <w:r>
-        <w:rPr>
-          <w:rFonts w:ascii="Consolas" w:hAnsi="Consolas" w:cs="Consolas"/>
-          <w:color w:val="0000FF"/>
-          <w:sz w:val="19"/>
-          <w:szCs w:val="19"/>
-        </w:rPr>
-        <w:t>var</w:t>
-      </w:r>
-      <w:proofErr w:type="spellEnd"/>
-      <w:proofErr w:type="gramEnd"/>
-      <w:r>
-        <w:rPr>
-          <w:rFonts w:ascii="Consolas" w:hAnsi="Consolas" w:cs="Consolas"/>
-          <w:color w:val="000000"/>
-          <w:sz w:val="19"/>
-          <w:szCs w:val="19"/>
-        </w:rPr>
-        <w:t xml:space="preserve"> </w:t>
-      </w:r>
-      <w:proofErr w:type="spellStart"/>
-      <w:r>
-        <w:rPr>
-          <w:rFonts w:ascii="Consolas" w:hAnsi="Consolas" w:cs="Consolas"/>
-          <w:color w:val="000000"/>
-          <w:sz w:val="19"/>
-          <w:szCs w:val="19"/>
-        </w:rPr>
-        <w:t>config</w:t>
-      </w:r>
-      <w:proofErr w:type="spellEnd"/>
-      <w:r>
-        <w:rPr>
-          <w:rFonts w:ascii="Consolas" w:hAnsi="Consolas" w:cs="Consolas"/>
-          <w:color w:val="000000"/>
-          <w:sz w:val="19"/>
-          <w:szCs w:val="19"/>
-        </w:rPr>
-        <w:t xml:space="preserve"> = </w:t>
-      </w:r>
-      <w:r>
-        <w:rPr>
-          <w:rFonts w:ascii="Consolas" w:hAnsi="Consolas" w:cs="Consolas"/>
-          <w:color w:val="0000FF"/>
-          <w:sz w:val="19"/>
-          <w:szCs w:val="19"/>
-        </w:rPr>
-        <w:t>new</w:t>
-      </w:r>
-      <w:r>
-        <w:rPr>
-          <w:rFonts w:ascii="Consolas" w:hAnsi="Consolas" w:cs="Consolas"/>
-          <w:color w:val="000000"/>
-          <w:sz w:val="19"/>
-          <w:szCs w:val="19"/>
-        </w:rPr>
-        <w:t xml:space="preserve"> </w:t>
-      </w:r>
-      <w:proofErr w:type="spellStart"/>
-      <w:r>
-        <w:rPr>
-          <w:rFonts w:ascii="Consolas" w:hAnsi="Consolas" w:cs="Consolas"/>
-          <w:color w:val="000000"/>
-          <w:sz w:val="19"/>
-          <w:szCs w:val="19"/>
-        </w:rPr>
-        <w:t>BusinessConfiguration</w:t>
-      </w:r>
-      <w:proofErr w:type="spellEnd"/>
-      <w:r>
-        <w:rPr>
-          <w:rFonts w:ascii="Consolas" w:hAnsi="Consolas" w:cs="Consolas"/>
-          <w:color w:val="000000"/>
-          <w:sz w:val="19"/>
-          <w:szCs w:val="19"/>
-        </w:rPr>
-        <w:t>();</w:t>
-      </w:r>
-    </w:p>
-    <w:p>
-      <w:pPr>
-        <w:autoSpaceDE w:val="0"/>
-        <w:autoSpaceDN w:val="0"/>
-        <w:adjustRightInd w:val="0"/>
-        <w:spacing w:after="0" w:line="240" w:lineRule="auto"/>
-        <w:rPr>
-          <w:rFonts w:ascii="Consolas" w:hAnsi="Consolas" w:cs="Consolas"/>
-          <w:color w:val="000000"/>
-          <w:sz w:val="19"/>
-          <w:szCs w:val="19"/>
-        </w:rPr>
-      </w:pPr>
-      <w:r>
-        <w:rPr>
-          <w:rFonts w:ascii="Consolas" w:hAnsi="Consolas" w:cs="Consolas"/>
-          <w:color w:val="000000"/>
-          <w:sz w:val="19"/>
-          <w:szCs w:val="19"/>
-        </w:rPr>
-        <w:t xml:space="preserve">            </w:t>
-      </w:r>
-      <w:proofErr w:type="spellStart"/>
-      <w:proofErr w:type="gramStart"/>
-      <w:r>
-        <w:rPr>
-          <w:rFonts w:ascii="Consolas" w:hAnsi="Consolas" w:cs="Consolas"/>
-          <w:color w:val="000000"/>
-          <w:sz w:val="19"/>
-          <w:szCs w:val="19"/>
-        </w:rPr>
-        <w:t>configuration.Bind</w:t>
-      </w:r>
-      <w:proofErr w:type="spellEnd"/>
-      <w:r>
-        <w:rPr>
-          <w:rFonts w:ascii="Consolas" w:hAnsi="Consolas" w:cs="Consolas"/>
-          <w:color w:val="000000"/>
-          <w:sz w:val="19"/>
-          <w:szCs w:val="19"/>
-        </w:rPr>
-        <w:t>(</w:t>
-      </w:r>
-      <w:proofErr w:type="spellStart"/>
-      <w:proofErr w:type="gramEnd"/>
-      <w:r>
-        <w:rPr>
-          <w:rFonts w:ascii="Consolas" w:hAnsi="Consolas" w:cs="Consolas"/>
-          <w:color w:val="000000"/>
-          <w:sz w:val="19"/>
-          <w:szCs w:val="19"/>
-        </w:rPr>
-        <w:t>nameof</w:t>
-      </w:r>
-      <w:proofErr w:type="spellEnd"/>
-      <w:r>
-        <w:rPr>
-          <w:rFonts w:ascii="Consolas" w:hAnsi="Consolas" w:cs="Consolas"/>
-          <w:color w:val="000000"/>
-          <w:sz w:val="19"/>
-          <w:szCs w:val="19"/>
-        </w:rPr>
-        <w:t>(</w:t>
-      </w:r>
-      <w:proofErr w:type="spellStart"/>
-      <w:r>
-        <w:rPr>
-          <w:rFonts w:ascii="Consolas" w:hAnsi="Consolas" w:cs="Consolas"/>
-          <w:color w:val="000000"/>
-          <w:sz w:val="19"/>
-          <w:szCs w:val="19"/>
-        </w:rPr>
-        <w:t>BusinessConfiguration</w:t>
-      </w:r>
-      <w:proofErr w:type="spellEnd"/>
-      <w:r>
-        <w:rPr>
-          <w:rFonts w:ascii="Consolas" w:hAnsi="Consolas" w:cs="Consolas"/>
-          <w:color w:val="000000"/>
-          <w:sz w:val="19"/>
-          <w:szCs w:val="19"/>
-        </w:rPr>
-        <w:t xml:space="preserve">), </w:t>
-      </w:r>
-      <w:proofErr w:type="spellStart"/>
-      <w:r>
-        <w:rPr>
-          <w:rFonts w:ascii="Consolas" w:hAnsi="Consolas" w:cs="Consolas"/>
-          <w:color w:val="000000"/>
-          <w:sz w:val="19"/>
-          <w:szCs w:val="19"/>
-        </w:rPr>
-        <w:t>config</w:t>
-      </w:r>
-      <w:proofErr w:type="spellEnd"/>
-      <w:r>
-        <w:rPr>
-          <w:rFonts w:ascii="Consolas" w:hAnsi="Consolas" w:cs="Consolas"/>
-          <w:color w:val="000000"/>
-          <w:sz w:val="19"/>
-          <w:szCs w:val="19"/>
-        </w:rPr>
-        <w:t>);</w:t>
-      </w:r>
-    </w:p>
-    <w:p>
-      <w:pPr>
-        <w:autoSpaceDE w:val="0"/>
-        <w:autoSpaceDN w:val="0"/>
-        <w:adjustRightInd w:val="0"/>
-        <w:spacing w:after="0" w:line="240" w:lineRule="auto"/>
-        <w:rPr>
-          <w:rFonts w:ascii="Consolas" w:hAnsi="Consolas" w:cs="Consolas"/>
-          <w:color w:val="000000"/>
-          <w:sz w:val="19"/>
-          <w:szCs w:val="19"/>
-        </w:rPr>
-      </w:pPr>
-      <w:r>
-        <w:rPr>
-          <w:rFonts w:ascii="Consolas" w:hAnsi="Consolas" w:cs="Consolas"/>
-          <w:color w:val="000000"/>
-          <w:sz w:val="19"/>
-          <w:szCs w:val="19"/>
-        </w:rPr>
-        <w:t xml:space="preserve">            </w:t>
-      </w:r>
-      <w:proofErr w:type="spellStart"/>
-      <w:proofErr w:type="gramStart"/>
-      <w:r>
-        <w:rPr>
-          <w:rFonts w:ascii="Consolas" w:hAnsi="Consolas" w:cs="Consolas"/>
-          <w:color w:val="000000"/>
-          <w:sz w:val="19"/>
-          <w:szCs w:val="19"/>
-        </w:rPr>
-        <w:t>services.AddSingleton</w:t>
-      </w:r>
-      <w:proofErr w:type="spellEnd"/>
-      <w:r>
-        <w:rPr>
-          <w:rFonts w:ascii="Consolas" w:hAnsi="Consolas" w:cs="Consolas"/>
-          <w:color w:val="000000"/>
-          <w:sz w:val="19"/>
-          <w:szCs w:val="19"/>
-        </w:rPr>
-        <w:t>(</w:t>
-      </w:r>
-      <w:proofErr w:type="spellStart"/>
-      <w:proofErr w:type="gramEnd"/>
-      <w:r>
-        <w:rPr>
-          <w:rFonts w:ascii="Consolas" w:hAnsi="Consolas" w:cs="Consolas"/>
-          <w:color w:val="000000"/>
-          <w:sz w:val="19"/>
-          <w:szCs w:val="19"/>
-        </w:rPr>
-        <w:t>config</w:t>
-      </w:r>
-      <w:proofErr w:type="spellEnd"/>
-      <w:r>
-        <w:rPr>
-          <w:rFonts w:ascii="Consolas" w:hAnsi="Consolas" w:cs="Consolas"/>
-          <w:color w:val="000000"/>
-          <w:sz w:val="19"/>
-          <w:szCs w:val="19"/>
-        </w:rPr>
-        <w:t>);</w:t>
-      </w:r>
-    </w:p>
-    <w:p>
-      <w:pPr>
-        <w:autoSpaceDE w:val="0"/>
-        <w:autoSpaceDN w:val="0"/>
-        <w:adjustRightInd w:val="0"/>
-        <w:spacing w:after="0" w:line="240" w:lineRule="auto"/>
-        <w:rPr>
-          <w:rFonts w:ascii="Consolas" w:hAnsi="Consolas" w:cs="Consolas"/>
-          <w:color w:val="000000"/>
-          <w:sz w:val="19"/>
-          <w:szCs w:val="19"/>
-        </w:rPr>
-      </w:pPr>
-    </w:p>
-    <w:p>
-      <w:pPr>
-        <w:autoSpaceDE w:val="0"/>
-        <w:autoSpaceDN w:val="0"/>
-        <w:adjustRightInd w:val="0"/>
-        <w:spacing w:after="0" w:line="240" w:lineRule="auto"/>
-        <w:rPr>
-          <w:rFonts w:ascii="Consolas" w:hAnsi="Consolas" w:cs="Consolas"/>
-          <w:color w:val="000000"/>
-          <w:sz w:val="19"/>
-          <w:szCs w:val="19"/>
-        </w:rPr>
-      </w:pPr>
-      <w:r>
-        <w:rPr>
-          <w:rFonts w:ascii="Consolas" w:hAnsi="Consolas" w:cs="Consolas"/>
-          <w:color w:val="000000"/>
-          <w:sz w:val="19"/>
-          <w:szCs w:val="19"/>
-        </w:rPr>
-        <w:t xml:space="preserve">            </w:t>
-      </w:r>
-      <w:r>
-        <w:rPr>
-          <w:rFonts w:ascii="Consolas" w:hAnsi="Consolas" w:cs="Consolas"/>
-          <w:color w:val="008000"/>
-          <w:sz w:val="19"/>
-          <w:szCs w:val="19"/>
-        </w:rPr>
-        <w:t>// Setup relationship between public interfaces and internal classes</w:t>
-      </w:r>
-    </w:p>
-    <w:p>
-      <w:pPr>
-        <w:autoSpaceDE w:val="0"/>
-        <w:autoSpaceDN w:val="0"/>
-        <w:adjustRightInd w:val="0"/>
-        <w:spacing w:after="0" w:line="240" w:lineRule="auto"/>
-        <w:rPr>
-          <w:rFonts w:ascii="Consolas" w:hAnsi="Consolas" w:cs="Consolas"/>
-          <w:color w:val="000000"/>
-          <w:sz w:val="19"/>
-          <w:szCs w:val="19"/>
-        </w:rPr>
-      </w:pPr>
-      <w:r>
-        <w:rPr>
-          <w:rFonts w:ascii="Consolas" w:hAnsi="Consolas" w:cs="Consolas"/>
-          <w:color w:val="000000"/>
-          <w:sz w:val="19"/>
-          <w:szCs w:val="19"/>
-        </w:rPr>
-        <w:t xml:space="preserve">            </w:t>
-      </w:r>
-      <w:proofErr w:type="spellStart"/>
-      <w:r>
-        <w:rPr>
-          <w:rFonts w:ascii="Consolas" w:hAnsi="Consolas" w:cs="Consolas"/>
-          <w:color w:val="000000"/>
-          <w:sz w:val="19"/>
-          <w:szCs w:val="19"/>
-        </w:rPr>
-        <w:t>services.AddScoped</w:t>
-      </w:r>
-      <w:proofErr w:type="spellEnd"/>
-      <w:r>
-        <w:rPr>
-          <w:rFonts w:ascii="Consolas" w:hAnsi="Consolas" w:cs="Consolas"/>
-          <w:color w:val="000000"/>
-          <w:sz w:val="19"/>
-          <w:szCs w:val="19"/>
-        </w:rPr>
-        <w:t>&lt;</w:t>
-      </w:r>
-      <w:proofErr w:type="spellStart"/>
-      <w:r>
-        <w:rPr>
-          <w:rFonts w:ascii="Consolas" w:hAnsi="Consolas" w:cs="Consolas"/>
-          <w:color w:val="000000"/>
-          <w:sz w:val="19"/>
-          <w:szCs w:val="19"/>
-        </w:rPr>
-        <w:t>IBusinessService</w:t>
-      </w:r>
-      <w:proofErr w:type="spellEnd"/>
-      <w:r>
-        <w:rPr>
-          <w:rFonts w:ascii="Consolas" w:hAnsi="Consolas" w:cs="Consolas"/>
-          <w:color w:val="000000"/>
-          <w:sz w:val="19"/>
-          <w:szCs w:val="19"/>
-        </w:rPr>
-        <w:t xml:space="preserve">, </w:t>
-      </w:r>
-      <w:proofErr w:type="spellStart"/>
-      <w:r>
-        <w:rPr>
-          <w:rFonts w:ascii="Consolas" w:hAnsi="Consolas" w:cs="Consolas"/>
-          <w:color w:val="000000"/>
-          <w:sz w:val="19"/>
-          <w:szCs w:val="19"/>
-        </w:rPr>
-        <w:t>BusinessService</w:t>
-      </w:r>
-      <w:proofErr w:type="spellEnd"/>
-      <w:proofErr w:type="gramStart"/>
-      <w:r>
-        <w:rPr>
-          <w:rFonts w:ascii="Consolas" w:hAnsi="Consolas" w:cs="Consolas"/>
-          <w:color w:val="000000"/>
-          <w:sz w:val="19"/>
-          <w:szCs w:val="19"/>
-        </w:rPr>
-        <w:t>&gt;(</w:t>
-      </w:r>
-      <w:proofErr w:type="gramEnd"/>
-      <w:r>
-        <w:rPr>
-          <w:rFonts w:ascii="Consolas" w:hAnsi="Consolas" w:cs="Consolas"/>
-          <w:color w:val="000000"/>
-          <w:sz w:val="19"/>
-          <w:szCs w:val="19"/>
-        </w:rPr>
-        <w:t>);</w:t>
-      </w:r>
-    </w:p>
-    <w:p>
-      <w:pPr>
-        <w:autoSpaceDE w:val="0"/>
-        <w:autoSpaceDN w:val="0"/>
-        <w:adjustRightInd w:val="0"/>
-        <w:spacing w:after="0" w:line="240" w:lineRule="auto"/>
-        <w:rPr>
-          <w:rFonts w:ascii="Consolas" w:hAnsi="Consolas" w:cs="Consolas"/>
-          <w:color w:val="000000"/>
-          <w:sz w:val="19"/>
-          <w:szCs w:val="19"/>
-        </w:rPr>
-      </w:pPr>
-    </w:p>
-    <w:p>
-      <w:pPr>
-        <w:autoSpaceDE w:val="0"/>
-        <w:autoSpaceDN w:val="0"/>
-        <w:adjustRightInd w:val="0"/>
-        <w:spacing w:after="0" w:line="240" w:lineRule="auto"/>
-        <w:rPr>
-          <w:rFonts w:ascii="Consolas" w:hAnsi="Consolas" w:cs="Consolas"/>
-          <w:color w:val="000000"/>
-          <w:sz w:val="19"/>
-          <w:szCs w:val="19"/>
-        </w:rPr>
-      </w:pPr>
-      <w:r>
-        <w:rPr>
-          <w:rFonts w:ascii="Consolas" w:hAnsi="Consolas" w:cs="Consolas"/>
-          <w:color w:val="000000"/>
-          <w:sz w:val="19"/>
-          <w:szCs w:val="19"/>
-        </w:rPr>
-        <w:t xml:space="preserve">            </w:t>
-      </w:r>
-      <w:r>
-        <w:rPr>
-          <w:rFonts w:ascii="Consolas" w:hAnsi="Consolas" w:cs="Consolas"/>
-          <w:color w:val="008000"/>
-          <w:sz w:val="19"/>
-          <w:szCs w:val="19"/>
-        </w:rPr>
-        <w:t>// Setup relationship between internal interfaces and internal classes</w:t>
-      </w:r>
-    </w:p>
-    <w:p>
-      <w:pPr>
-        <w:autoSpaceDE w:val="0"/>
-        <w:autoSpaceDN w:val="0"/>
-        <w:adjustRightInd w:val="0"/>
-        <w:spacing w:after="0" w:line="240" w:lineRule="auto"/>
-        <w:rPr>
-          <w:rFonts w:ascii="Consolas" w:hAnsi="Consolas" w:cs="Consolas"/>
-          <w:color w:val="000000"/>
-          <w:sz w:val="19"/>
-          <w:szCs w:val="19"/>
-        </w:rPr>
-      </w:pPr>
-      <w:r>
-        <w:rPr>
-          <w:rFonts w:ascii="Consolas" w:hAnsi="Consolas" w:cs="Consolas"/>
-          <w:color w:val="000000"/>
-          <w:sz w:val="19"/>
-          <w:szCs w:val="19"/>
-        </w:rPr>
-        <w:t xml:space="preserve">            </w:t>
-      </w:r>
-      <w:proofErr w:type="spellStart"/>
-      <w:r>
-        <w:rPr>
-          <w:rFonts w:ascii="Consolas" w:hAnsi="Consolas" w:cs="Consolas"/>
-          <w:color w:val="000000"/>
-          <w:sz w:val="19"/>
-          <w:szCs w:val="19"/>
-        </w:rPr>
-        <w:t>services.AddScoped</w:t>
-      </w:r>
-      <w:proofErr w:type="spellEnd"/>
-      <w:r>
-        <w:rPr>
-          <w:rFonts w:ascii="Consolas" w:hAnsi="Consolas" w:cs="Consolas"/>
-          <w:color w:val="000000"/>
-          <w:sz w:val="19"/>
-          <w:szCs w:val="19"/>
-        </w:rPr>
-        <w:t>&lt;</w:t>
-      </w:r>
-      <w:proofErr w:type="spellStart"/>
-      <w:r>
-        <w:rPr>
-          <w:rFonts w:ascii="Consolas" w:hAnsi="Consolas" w:cs="Consolas"/>
-          <w:color w:val="000000"/>
-          <w:sz w:val="19"/>
-          <w:szCs w:val="19"/>
-        </w:rPr>
-        <w:t>ICommandFactory</w:t>
-      </w:r>
-      <w:proofErr w:type="spellEnd"/>
-      <w:r>
-        <w:rPr>
-          <w:rFonts w:ascii="Consolas" w:hAnsi="Consolas" w:cs="Consolas"/>
-          <w:color w:val="000000"/>
-          <w:sz w:val="19"/>
-          <w:szCs w:val="19"/>
-        </w:rPr>
-        <w:t xml:space="preserve">, </w:t>
-      </w:r>
-      <w:proofErr w:type="spellStart"/>
-      <w:r>
-        <w:rPr>
-          <w:rFonts w:ascii="Consolas" w:hAnsi="Consolas" w:cs="Consolas"/>
-          <w:color w:val="000000"/>
-          <w:sz w:val="19"/>
-          <w:szCs w:val="19"/>
-        </w:rPr>
-        <w:t>CommandFactory</w:t>
-      </w:r>
-      <w:proofErr w:type="spellEnd"/>
-      <w:proofErr w:type="gramStart"/>
-      <w:r>
-        <w:rPr>
-          <w:rFonts w:ascii="Consolas" w:hAnsi="Consolas" w:cs="Consolas"/>
-          <w:color w:val="000000"/>
-          <w:sz w:val="19"/>
-          <w:szCs w:val="19"/>
-        </w:rPr>
-        <w:t>&gt;(</w:t>
-      </w:r>
-      <w:proofErr w:type="gramEnd"/>
-      <w:r>
-        <w:rPr>
-          <w:rFonts w:ascii="Consolas" w:hAnsi="Consolas" w:cs="Consolas"/>
-          <w:color w:val="000000"/>
-          <w:sz w:val="19"/>
-          <w:szCs w:val="19"/>
-        </w:rPr>
-        <w:t>);</w:t>
-      </w:r>
-    </w:p>
-    <w:p>
-      <w:pPr>
-        <w:autoSpaceDE w:val="0"/>
-        <w:autoSpaceDN w:val="0"/>
-        <w:adjustRightInd w:val="0"/>
-        <w:spacing w:after="0" w:line="240" w:lineRule="auto"/>
-        <w:rPr>
-          <w:rFonts w:ascii="Consolas" w:hAnsi="Consolas" w:cs="Consolas"/>
-          <w:color w:val="000000"/>
-          <w:sz w:val="19"/>
-          <w:szCs w:val="19"/>
-        </w:rPr>
-      </w:pPr>
-    </w:p>
-    <w:p>
-      <w:pPr>
-        <w:autoSpaceDE w:val="0"/>
-        <w:autoSpaceDN w:val="0"/>
-        <w:adjustRightInd w:val="0"/>
-        <w:spacing w:after="0" w:line="240" w:lineRule="auto"/>
-        <w:rPr>
-          <w:rFonts w:ascii="Consolas" w:hAnsi="Consolas" w:cs="Consolas"/>
-          <w:color w:val="000000"/>
-          <w:sz w:val="19"/>
-          <w:szCs w:val="19"/>
-        </w:rPr>
-      </w:pPr>
-      <w:r>
-        <w:rPr>
-          <w:rFonts w:ascii="Consolas" w:hAnsi="Consolas" w:cs="Consolas"/>
-          <w:color w:val="000000"/>
-          <w:sz w:val="19"/>
-          <w:szCs w:val="19"/>
-        </w:rPr>
-        <w:t xml:space="preserve">            </w:t>
-      </w:r>
-      <w:r>
-        <w:rPr>
-          <w:rFonts w:ascii="Consolas" w:hAnsi="Consolas" w:cs="Consolas"/>
-          <w:color w:val="008000"/>
-          <w:sz w:val="19"/>
-          <w:szCs w:val="19"/>
-        </w:rPr>
         <w:t>// Services will returned in the order they were registered in the Startup.</w:t>
       </w:r>
     </w:p>
@@ -7782,7 +7783,6 @@
           <w:sz w:val="19"/>
           <w:szCs w:val="19"/>
         </w:rPr>
-        <w:lastRenderedPageBreak/>
         <w:t xml:space="preserve">            </w:t>
       </w:r>
       <w:proofErr w:type="spellStart"/>
@@ -9452,16 +9452,7 @@
           <w:sz w:val="19"/>
           <w:szCs w:val="19"/>
         </w:rPr>
-        <w:t xml:space="preserve">               </w:t>
-      </w:r>
-      <w:r>
-        <w:rPr>
-          <w:rFonts w:ascii="Consolas" w:hAnsi="Consolas" w:cs="Consolas"/>
-          <w:color w:val="000000"/>
-          <w:sz w:val="19"/>
-          <w:szCs w:val="19"/>
-        </w:rPr>
-        <w:t xml:space="preserve"> .</w:t>
+        <w:t xml:space="preserve">                .</w:t>
       </w:r>
       <w:proofErr w:type="spellStart"/>
       <w:proofErr w:type="gramStart"/>
@@ -17657,17 +17648,241 @@
         <w:pStyle w:val="Heading1"/>
       </w:pPr>
       <w:r>
-        <w:t>All</w:t>
-      </w:r>
-      <w:r>
+        <w:t>All: /v1/</w:t>
+      </w:r>
+      <w:proofErr w:type="spellStart"/>
+      <w:proofErr w:type="gramStart"/>
+      <w:r>
+        <w:t>api</w:t>
+      </w:r>
+      <w:proofErr w:type="spellEnd"/>
+      <w:r>
+        <w:t>/</w:t>
+      </w:r>
+      <w:proofErr w:type="gramEnd"/>
+      <w:r>
+        <w:t>commands/1</w:t>
+      </w:r>
+    </w:p>
+    <w:p>
+      <w:pPr>
+        <w:pStyle w:val="HTMLPreformatted"/>
+        <w:rPr>
+          <w:color w:val="000000"/>
+        </w:rPr>
+      </w:pPr>
+      <w:r>
+        <w:rPr>
+          <w:color w:val="000000"/>
+        </w:rPr>
+        <w:t>{</w:t>
+      </w:r>
+    </w:p>
+    <w:p>
+      <w:pPr>
+        <w:pStyle w:val="HTMLPreformatted"/>
+        <w:rPr>
+          <w:color w:val="000000"/>
+        </w:rPr>
+      </w:pPr>
+      <w:r>
+        <w:rPr>
+          <w:color w:val="000000"/>
+        </w:rPr>
+        <w:t xml:space="preserve">  "</w:t>
+      </w:r>
+      <w:proofErr w:type="gramStart"/>
+      <w:r>
+        <w:rPr>
+          <w:color w:val="000000"/>
+        </w:rPr>
+        <w:t>messages</w:t>
+      </w:r>
+      <w:proofErr w:type="gramEnd"/>
+      <w:r>
+        <w:rPr>
+          <w:color w:val="000000"/>
+        </w:rPr>
+        <w:t>": [</w:t>
+      </w:r>
+    </w:p>
+    <w:p>
+      <w:pPr>
+        <w:pStyle w:val="HTMLPreformatted"/>
+        <w:rPr>
+          <w:color w:val="000000"/>
+        </w:rPr>
+      </w:pPr>
+      <w:r>
+        <w:rPr>
+          <w:color w:val="000000"/>
+        </w:rPr>
+        <w:t xml:space="preserve">    "</w:t>
+      </w:r>
+      <w:proofErr w:type="spellStart"/>
+      <w:r>
+        <w:rPr>
+          <w:color w:val="000000"/>
+        </w:rPr>
+        <w:t>CommandB</w:t>
+      </w:r>
+      <w:proofErr w:type="spellEnd"/>
+      <w:r>
+        <w:rPr>
+          <w:color w:val="000000"/>
+        </w:rPr>
+        <w:t xml:space="preserve"> was processed",</w:t>
+      </w:r>
+    </w:p>
+    <w:p>
+      <w:pPr>
+        <w:pStyle w:val="HTMLPreformatted"/>
+        <w:rPr>
+          <w:color w:val="000000"/>
+        </w:rPr>
+      </w:pPr>
+      <w:r>
+        <w:rPr>
+          <w:color w:val="000000"/>
+        </w:rPr>
+        <w:t xml:space="preserve">    "</w:t>
+      </w:r>
+      <w:proofErr w:type="spellStart"/>
+      <w:r>
+        <w:rPr>
+          <w:color w:val="000000"/>
+        </w:rPr>
+        <w:t>CommandA</w:t>
+      </w:r>
+      <w:proofErr w:type="spellEnd"/>
+      <w:r>
+        <w:rPr>
+          <w:color w:val="000000"/>
+        </w:rPr>
+        <w:t xml:space="preserve"> was processed.  </w:t>
+      </w:r>
+      <w:proofErr w:type="spellStart"/>
+      <w:r>
+        <w:rPr>
+          <w:color w:val="000000"/>
+        </w:rPr>
+        <w:t>ConnectionString</w:t>
+      </w:r>
+      <w:proofErr w:type="spellEnd"/>
+      <w:r>
+        <w:rPr>
+          <w:color w:val="000000"/>
+        </w:rPr>
         <w:t xml:space="preserve">: </w:t>
       </w:r>
-      <w:r>
-        <w:t>/v1/</w:t>
-      </w:r>
-      <w:proofErr w:type="spellStart"/>
+      <w:proofErr w:type="spellStart"/>
+      <w:r>
+        <w:rPr>
+          <w:color w:val="000000"/>
+        </w:rPr>
+        <w:t>Super Secret</w:t>
+      </w:r>
+      <w:proofErr w:type="spellEnd"/>
+      <w:r>
+        <w:rPr>
+          <w:color w:val="000000"/>
+        </w:rPr>
+        <w:t xml:space="preserve"> Database Connection String that should be hidden by managing User Secrets.</w:t>
+      </w:r>
       <w:proofErr w:type="gramStart"/>
       <w:r>
+        <w:rPr>
+          <w:color w:val="000000"/>
+        </w:rPr>
+        <w:t>",</w:t>
+      </w:r>
+      <w:proofErr w:type="gramEnd"/>
+    </w:p>
+    <w:p>
+      <w:pPr>
+        <w:pStyle w:val="HTMLPreformatted"/>
+        <w:rPr>
+          <w:color w:val="000000"/>
+        </w:rPr>
+      </w:pPr>
+      <w:r>
+        <w:rPr>
+          <w:color w:val="000000"/>
+        </w:rPr>
+        <w:t xml:space="preserve">    "</w:t>
+      </w:r>
+      <w:proofErr w:type="spellStart"/>
+      <w:r>
+        <w:rPr>
+          <w:color w:val="000000"/>
+        </w:rPr>
+        <w:t>CommandC</w:t>
+      </w:r>
+      <w:proofErr w:type="spellEnd"/>
+      <w:r>
+        <w:rPr>
+          <w:color w:val="000000"/>
+        </w:rPr>
+        <w:t xml:space="preserve"> was processed.  </w:t>
+      </w:r>
+      <w:proofErr w:type="spellStart"/>
+      <w:r>
+        <w:rPr>
+          <w:color w:val="000000"/>
+        </w:rPr>
+        <w:t>DocumentPath</w:t>
+      </w:r>
+      <w:proofErr w:type="spellEnd"/>
+      <w:r>
+        <w:rPr>
+          <w:color w:val="000000"/>
+        </w:rPr>
+        <w:t>: A path to server storage."</w:t>
+      </w:r>
+    </w:p>
+    <w:p>
+      <w:pPr>
+        <w:pStyle w:val="HTMLPreformatted"/>
+        <w:rPr>
+          <w:color w:val="000000"/>
+        </w:rPr>
+      </w:pPr>
+      <w:r>
+        <w:rPr>
+          <w:color w:val="000000"/>
+        </w:rPr>
+        <w:t xml:space="preserve">  ]</w:t>
+      </w:r>
+    </w:p>
+    <w:p>
+      <w:pPr>
+        <w:pStyle w:val="HTMLPreformatted"/>
+        <w:rPr>
+          <w:color w:val="000000"/>
+        </w:rPr>
+      </w:pPr>
+      <w:r>
+        <w:rPr>
+          <w:color w:val="000000"/>
+        </w:rPr>
+        <w:t>}</w:t>
+      </w:r>
+    </w:p>
+    <w:p>
+      <w:pPr>
+        <w:pStyle w:val="Heading1"/>
+      </w:pPr>
+      <w:proofErr w:type="spellStart"/>
+      <w:r>
+        <w:t>CommandA</w:t>
+      </w:r>
+      <w:proofErr w:type="spellEnd"/>
+      <w:r>
+        <w:t>: /v1/</w:t>
+      </w:r>
+      <w:proofErr w:type="spellStart"/>
+      <w:proofErr w:type="gramStart"/>
+      <w:r>
         <w:t>api</w:t>
       </w:r>
       <w:proofErr w:type="spellEnd"/>
@@ -17676,7 +17891,7 @@
       </w:r>
       <w:proofErr w:type="gramEnd"/>
       <w:r>
-        <w:t>commands/1</w:t>
+        <w:t>commands/2</w:t>
       </w:r>
     </w:p>
     <w:p>
@@ -17739,335 +17954,96 @@
         <w:rPr>
           <w:color w:val="000000"/>
         </w:rPr>
+        <w:t>CommandA</w:t>
+      </w:r>
+      <w:proofErr w:type="spellEnd"/>
+      <w:r>
+        <w:rPr>
+          <w:color w:val="000000"/>
+        </w:rPr>
+        <w:t xml:space="preserve"> was processed.  </w:t>
+      </w:r>
+      <w:proofErr w:type="spellStart"/>
+      <w:r>
+        <w:rPr>
+          <w:color w:val="000000"/>
+        </w:rPr>
+        <w:t>ConnectionString</w:t>
+      </w:r>
+      <w:proofErr w:type="spellEnd"/>
+      <w:r>
+        <w:rPr>
+          <w:color w:val="000000"/>
+        </w:rPr>
+        <w:t xml:space="preserve">: </w:t>
+      </w:r>
+      <w:proofErr w:type="spellStart"/>
+      <w:r>
+        <w:rPr>
+          <w:color w:val="000000"/>
+        </w:rPr>
+        <w:t>Super Secret</w:t>
+      </w:r>
+      <w:proofErr w:type="spellEnd"/>
+      <w:r>
+        <w:rPr>
+          <w:color w:val="000000"/>
+        </w:rPr>
+        <w:t xml:space="preserve"> Database Connection String that should be hidden by managing User Secrets."</w:t>
+      </w:r>
+    </w:p>
+    <w:p>
+      <w:pPr>
+        <w:pStyle w:val="HTMLPreformatted"/>
+        <w:rPr>
+          <w:color w:val="000000"/>
+        </w:rPr>
+      </w:pPr>
+      <w:r>
+        <w:rPr>
+          <w:color w:val="000000"/>
+        </w:rPr>
+        <w:t xml:space="preserve">  ]</w:t>
+      </w:r>
+    </w:p>
+    <w:p>
+      <w:pPr>
+        <w:pStyle w:val="HTMLPreformatted"/>
+        <w:rPr>
+          <w:color w:val="000000"/>
+        </w:rPr>
+      </w:pPr>
+      <w:r>
+        <w:rPr>
+          <w:color w:val="000000"/>
+        </w:rPr>
+        <w:t>}</w:t>
+      </w:r>
+    </w:p>
+    <w:p>
+      <w:pPr>
+        <w:pStyle w:val="Heading1"/>
+      </w:pPr>
+      <w:proofErr w:type="spellStart"/>
+      <w:r>
         <w:t>CommandB</w:t>
       </w:r>
       <w:proofErr w:type="spellEnd"/>
       <w:r>
-        <w:rPr>
-          <w:color w:val="000000"/>
-        </w:rPr>
-        <w:t xml:space="preserve"> was processed",</w:t>
-      </w:r>
-    </w:p>
-    <w:p>
-      <w:pPr>
-        <w:pStyle w:val="HTMLPreformatted"/>
-        <w:rPr>
-          <w:color w:val="000000"/>
-        </w:rPr>
-      </w:pPr>
-      <w:r>
-        <w:rPr>
-          <w:color w:val="000000"/>
-        </w:rPr>
-        <w:t xml:space="preserve">    "</w:t>
-      </w:r>
-      <w:proofErr w:type="spellStart"/>
-      <w:r>
-        <w:rPr>
-          <w:color w:val="000000"/>
-        </w:rPr>
-        <w:t>CommandA</w:t>
-      </w:r>
-      <w:proofErr w:type="spellEnd"/>
-      <w:r>
-        <w:rPr>
-          <w:color w:val="000000"/>
-        </w:rPr>
-        <w:t xml:space="preserve"> was processed.  </w:t>
-      </w:r>
-      <w:proofErr w:type="spellStart"/>
-      <w:r>
-        <w:rPr>
-          <w:color w:val="000000"/>
-        </w:rPr>
-        <w:t>ConnectionString</w:t>
-      </w:r>
-      <w:proofErr w:type="spellEnd"/>
-      <w:r>
-        <w:rPr>
-          <w:color w:val="000000"/>
-        </w:rPr>
-        <w:t xml:space="preserve">: </w:t>
-      </w:r>
-      <w:proofErr w:type="spellStart"/>
-      <w:r>
-        <w:rPr>
-          <w:color w:val="000000"/>
-        </w:rPr>
-        <w:t>Super Secret</w:t>
-      </w:r>
-      <w:proofErr w:type="spellEnd"/>
-      <w:r>
-        <w:rPr>
-          <w:color w:val="000000"/>
-        </w:rPr>
-        <w:t xml:space="preserve"> Database Connection String that should be hidden by managing User Secrets.</w:t>
-      </w:r>
+        <w:t>: /v1/</w:t>
+      </w:r>
+      <w:proofErr w:type="spellStart"/>
       <w:proofErr w:type="gramStart"/>
       <w:r>
-        <w:rPr>
-          <w:color w:val="000000"/>
-        </w:rPr>
-        <w:t>",</w:t>
+        <w:t>api</w:t>
+      </w:r>
+      <w:proofErr w:type="spellEnd"/>
+      <w:r>
+        <w:t>/</w:t>
       </w:r>
       <w:proofErr w:type="gramEnd"/>
-    </w:p>
-    <w:p>
-      <w:pPr>
-        <w:pStyle w:val="HTMLPreformatted"/>
-        <w:rPr>
-          <w:color w:val="000000"/>
-        </w:rPr>
-      </w:pPr>
-      <w:r>
-        <w:rPr>
-          <w:color w:val="000000"/>
-        </w:rPr>
-        <w:t xml:space="preserve">    "</w:t>
-      </w:r>
-      <w:proofErr w:type="spellStart"/>
-      <w:r>
-        <w:rPr>
-          <w:color w:val="000000"/>
-        </w:rPr>
-        <w:t>CommandC</w:t>
-      </w:r>
-      <w:proofErr w:type="spellEnd"/>
-      <w:r>
-        <w:rPr>
-          <w:color w:val="000000"/>
-        </w:rPr>
-        <w:t xml:space="preserve"> was processed.  </w:t>
-      </w:r>
-      <w:proofErr w:type="spellStart"/>
-      <w:r>
-        <w:rPr>
-          <w:color w:val="000000"/>
-        </w:rPr>
-        <w:t>DocumentPath</w:t>
-      </w:r>
-      <w:proofErr w:type="spellEnd"/>
-      <w:r>
-        <w:rPr>
-          <w:color w:val="000000"/>
-        </w:rPr>
-        <w:t>: A path to server storage."</w:t>
-      </w:r>
-    </w:p>
-    <w:p>
-      <w:pPr>
-        <w:pStyle w:val="HTMLPreformatted"/>
-        <w:rPr>
-          <w:color w:val="000000"/>
-        </w:rPr>
-      </w:pPr>
-      <w:r>
-        <w:rPr>
-          <w:color w:val="000000"/>
-        </w:rPr>
-        <w:t xml:space="preserve">  ]</w:t>
-      </w:r>
-    </w:p>
-    <w:p>
-      <w:pPr>
-        <w:pStyle w:val="HTMLPreformatted"/>
-        <w:rPr>
-          <w:color w:val="000000"/>
-        </w:rPr>
-      </w:pPr>
-      <w:r>
-        <w:rPr>
-          <w:color w:val="000000"/>
-        </w:rPr>
-        <w:t>}</w:t>
-      </w:r>
-    </w:p>
-    <w:p>
-      <w:pPr>
-        <w:pStyle w:val="Heading1"/>
-      </w:pPr>
-      <w:proofErr w:type="spellStart"/>
-      <w:r>
-        <w:t>CommandA</w:t>
-      </w:r>
-      <w:proofErr w:type="spellEnd"/>
-      <w:r>
-        <w:t>: /v1/</w:t>
-      </w:r>
-      <w:proofErr w:type="spellStart"/>
-      <w:proofErr w:type="gramStart"/>
-      <w:r>
-        <w:t>api</w:t>
-      </w:r>
-      <w:proofErr w:type="spellEnd"/>
-      <w:r>
-        <w:t>/</w:t>
-      </w:r>
-      <w:proofErr w:type="gramEnd"/>
-      <w:r>
-        <w:t>commands/</w:t>
-      </w:r>
-      <w:r>
-        <w:t>2</w:t>
-      </w:r>
-    </w:p>
-    <w:p>
-      <w:pPr>
-        <w:pStyle w:val="HTMLPreformatted"/>
-        <w:rPr>
-          <w:color w:val="000000"/>
-        </w:rPr>
-      </w:pPr>
-      <w:r>
-        <w:rPr>
-          <w:color w:val="000000"/>
-        </w:rPr>
-        <w:t>{</w:t>
-      </w:r>
-    </w:p>
-    <w:p>
-      <w:pPr>
-        <w:pStyle w:val="HTMLPreformatted"/>
-        <w:rPr>
-          <w:color w:val="000000"/>
-        </w:rPr>
-      </w:pPr>
-      <w:r>
-        <w:rPr>
-          <w:color w:val="000000"/>
-        </w:rPr>
-        <w:t xml:space="preserve">  "</w:t>
-      </w:r>
-      <w:proofErr w:type="gramStart"/>
-      <w:r>
-        <w:rPr>
-          <w:color w:val="000000"/>
-        </w:rPr>
-        <w:t>messages</w:t>
-      </w:r>
-      <w:proofErr w:type="gramEnd"/>
-      <w:r>
-        <w:rPr>
-          <w:color w:val="000000"/>
-        </w:rPr>
-        <w:t>": [</w:t>
-      </w:r>
-    </w:p>
-    <w:p>
-      <w:pPr>
-        <w:pStyle w:val="HTMLPreformatted"/>
-        <w:rPr>
-          <w:color w:val="000000"/>
-        </w:rPr>
-      </w:pPr>
-      <w:r>
-        <w:rPr>
-          <w:color w:val="000000"/>
-        </w:rPr>
-        <w:t xml:space="preserve">    "</w:t>
-      </w:r>
-      <w:proofErr w:type="spellStart"/>
-      <w:r>
-        <w:rPr>
-          <w:color w:val="000000"/>
-        </w:rPr>
-        <w:t>CommandA</w:t>
-      </w:r>
-      <w:proofErr w:type="spellEnd"/>
-      <w:r>
-        <w:rPr>
-          <w:color w:val="000000"/>
-        </w:rPr>
-        <w:t xml:space="preserve"> was processed.  </w:t>
-      </w:r>
-      <w:proofErr w:type="spellStart"/>
-      <w:r>
-        <w:rPr>
-          <w:color w:val="000000"/>
-        </w:rPr>
-        <w:t>ConnectionString</w:t>
-      </w:r>
-      <w:proofErr w:type="spellEnd"/>
-      <w:r>
-        <w:rPr>
-          <w:color w:val="000000"/>
-        </w:rPr>
-        <w:t xml:space="preserve">: </w:t>
-      </w:r>
-      <w:proofErr w:type="spellStart"/>
-      <w:r>
-        <w:rPr>
-          <w:color w:val="000000"/>
-        </w:rPr>
-        <w:t>Super Secret</w:t>
-      </w:r>
-      <w:proofErr w:type="spellEnd"/>
-      <w:r>
-        <w:rPr>
-          <w:color w:val="000000"/>
-        </w:rPr>
-        <w:t xml:space="preserve"> Database Connection String that should be hidden by managing User Secrets."</w:t>
-      </w:r>
-    </w:p>
-    <w:p>
-      <w:pPr>
-        <w:pStyle w:val="HTMLPreformatted"/>
-        <w:rPr>
-          <w:color w:val="000000"/>
-        </w:rPr>
-      </w:pPr>
-      <w:r>
-        <w:rPr>
-          <w:color w:val="000000"/>
-        </w:rPr>
-        <w:t xml:space="preserve">  ]</w:t>
-      </w:r>
-    </w:p>
-    <w:p>
-      <w:pPr>
-        <w:pStyle w:val="HTMLPreformatted"/>
-        <w:rPr>
-          <w:color w:val="000000"/>
-        </w:rPr>
-      </w:pPr>
-      <w:r>
-        <w:rPr>
-          <w:color w:val="000000"/>
-        </w:rPr>
-        <w:t>}</w:t>
-      </w:r>
-    </w:p>
-    <w:p>
-      <w:pPr>
-        <w:pStyle w:val="Heading1"/>
-      </w:pPr>
-      <w:proofErr w:type="spellStart"/>
-      <w:r>
-        <w:t>Command</w:t>
-      </w:r>
-      <w:r>
-        <w:t>B</w:t>
-      </w:r>
-      <w:proofErr w:type="spellEnd"/>
-      <w:r>
-        <w:t>: /v1/</w:t>
-      </w:r>
-      <w:proofErr w:type="spellStart"/>
-      <w:proofErr w:type="gramStart"/>
-      <w:r>
-        <w:t>api</w:t>
-      </w:r>
-      <w:proofErr w:type="spellEnd"/>
-      <w:r>
-        <w:t>/</w:t>
-      </w:r>
-      <w:proofErr w:type="gramEnd"/>
-      <w:r>
-        <w:t>commands/</w:t>
-      </w:r>
-      <w:r>
-        <w:t>3</w:t>
+      <w:r>
+        <w:t>commands/3</w:t>
       </w:r>
     </w:p>
     <w:p>
@@ -18175,10 +18151,7 @@
       </w:pPr>
       <w:proofErr w:type="spellStart"/>
       <w:r>
-        <w:t>Command</w:t>
-      </w:r>
-      <w:r>
-        <w:t>C</w:t>
+        <w:t>CommandC</w:t>
       </w:r>
       <w:proofErr w:type="spellEnd"/>
       <w:r>
@@ -18195,10 +18168,7 @@
       </w:r>
       <w:proofErr w:type="gramEnd"/>
       <w:r>
-        <w:t>commands/</w:t>
-      </w:r>
-      <w:r>
-        <w:t>4</w:t>
+        <w:t>commands/4</w:t>
       </w:r>
     </w:p>
     <w:p>
@@ -18313,31 +18283,53 @@
         <w:t>}</w:t>
       </w:r>
     </w:p>
+    <w:p/>
+    <w:p>
+      <w:r>
+        <w:t xml:space="preserve">The entire application is available on GitHub under </w:t>
+      </w:r>
+      <w:hyperlink r:id="rId17" w:history="1">
+        <w:proofErr w:type="spellStart"/>
+        <w:r>
+          <w:rPr>
+            <w:rStyle w:val="Hyperlink"/>
+          </w:rPr>
+          <w:t>DependencyInjectionOfInternals</w:t>
+        </w:r>
+        <w:proofErr w:type="spellEnd"/>
+      </w:hyperlink>
+      <w:r>
+        <w:rPr>
+          <w:rStyle w:val="Hyperlink"/>
+        </w:rPr>
+        <w:t>.</w:t>
+      </w:r>
+    </w:p>
     <w:p>
       <w:pPr>
         <w:pStyle w:val="Heading1"/>
       </w:pPr>
       <w:r>
         <w:t>Conclusion</w:t>
-      </w:r>
-    </w:p>
-    <w:p>
-      <w:r>
-        <w:t xml:space="preserve">I've shown how we can separate the concerns of dependency injection by implementing that logic in the class library.  While this makes it possible to use .NET Core to dependency inject your internal classes, if you prefer to keep everything public, this technique still works.  Do you create internal classes or </w:t>
-      </w:r>
-      <w:r>
-        <w:t xml:space="preserve">do you keep everything public?  Do you prefer to only implement internal classes when the project can be consumed externally via </w:t>
-      </w:r>
-      <w:proofErr w:type="spellStart"/>
-      <w:r>
-        <w:t>NuGet</w:t>
-      </w:r>
-      <w:proofErr w:type="spellEnd"/>
-      <w:r>
-        <w:t xml:space="preserve"> package or by a third party?  Do you like the concept of separating the concerns of dependency inject down into the class libraries?  Let's discuss!</w:t>
       </w:r>
       <w:bookmarkStart w:id="0" w:name="_GoBack"/>
       <w:bookmarkEnd w:id="0"/>
+    </w:p>
+    <w:p>
+      <w:r>
+        <w:t xml:space="preserve">I've shown how we can separate the concerns of dependency injection by implementing that logic in the class library.  While this makes it possible to use .NET Core to dependency inject your internal classes, if you prefer to keep everything public, this technique still works.  Do you create internal classes or </w:t>
+      </w:r>
+      <w:r>
+        <w:t xml:space="preserve">do you keep everything public?  Do you prefer to only implement internal classes when the project can be consumed externally via </w:t>
+      </w:r>
+      <w:proofErr w:type="spellStart"/>
+      <w:r>
+        <w:t>NuGet</w:t>
+      </w:r>
+      <w:proofErr w:type="spellEnd"/>
+      <w:r>
+        <w:t xml:space="preserve"> package or by a third party?  Do you like the concept of separating the concerns of dependency inject down into the class libraries?  Let's discuss!</w:t>
+      </w:r>
     </w:p>
     <w:p/>
     <w:p/>

</xml_diff>